<commit_message>
figure and script updates
</commit_message>
<xml_diff>
--- a/paper/12th Feb Whittaker et al Stephensi Malaria & Seasonality.docx
+++ b/paper/12th Feb Whittaker et al Stephensi Malaria & Seasonality.docx
@@ -256,7 +256,40 @@
           <w:sz w:val="20"/>
           <w:szCs w:val="20"/>
         </w:rPr>
-        <w:t xml:space="preserve"> Gina Cuomo-Dannenburg</w:t>
+        <w:t xml:space="preserve"> </w:t>
+      </w:r>
+      <w:r>
+        <w:rPr>
+          <w:rFonts w:ascii="Arial" w:hAnsi="Arial" w:cs="Arial"/>
+          <w:sz w:val="20"/>
+          <w:szCs w:val="20"/>
+        </w:rPr>
+        <w:t>Ellie Sherrard-Smith</w:t>
+      </w:r>
+      <w:r>
+        <w:rPr>
+          <w:rFonts w:ascii="Arial" w:hAnsi="Arial" w:cs="Arial"/>
+          <w:sz w:val="20"/>
+          <w:szCs w:val="20"/>
+          <w:vertAlign w:val="superscript"/>
+        </w:rPr>
+        <w:t>1</w:t>
+      </w:r>
+      <w:r>
+        <w:rPr>
+          <w:rFonts w:ascii="Arial" w:hAnsi="Arial" w:cs="Arial"/>
+          <w:sz w:val="20"/>
+          <w:szCs w:val="20"/>
+        </w:rPr>
+        <w:t xml:space="preserve">, </w:t>
+      </w:r>
+      <w:r>
+        <w:rPr>
+          <w:rFonts w:ascii="Arial" w:hAnsi="Arial" w:cs="Arial"/>
+          <w:sz w:val="20"/>
+          <w:szCs w:val="20"/>
+        </w:rPr>
+        <w:t>Gina Cuomo-Dannenburg</w:t>
       </w:r>
       <w:r>
         <w:rPr>
@@ -5761,7 +5794,19 @@
         <w:rPr>
           <w:rFonts w:asciiTheme="majorHAnsi" w:hAnsiTheme="majorHAnsi" w:cstheme="majorHAnsi"/>
         </w:rPr>
-        <w:t xml:space="preserve">, and updates </w:t>
+        <w:t>, and update</w:t>
+      </w:r>
+      <w:r>
+        <w:rPr>
+          <w:rFonts w:asciiTheme="majorHAnsi" w:hAnsiTheme="majorHAnsi" w:cstheme="majorHAnsi"/>
+        </w:rPr>
+        <w:t>d</w:t>
+      </w:r>
+      <w:r>
+        <w:rPr>
+          <w:rFonts w:asciiTheme="majorHAnsi" w:hAnsiTheme="majorHAnsi" w:cstheme="majorHAnsi"/>
+        </w:rPr>
+        <w:t xml:space="preserve"> </w:t>
       </w:r>
       <w:r>
         <w:rPr>
@@ -7864,12 +7909,27 @@
           <w:b/>
         </w:rPr>
       </w:pPr>
-      <w:r>
-        <w:rPr>
-          <w:rFonts w:asciiTheme="majorHAnsi" w:hAnsiTheme="majorHAnsi" w:cstheme="majorHAnsi"/>
-          <w:b/>
-        </w:rPr>
-        <w:t xml:space="preserve">Random Forest Prediction of Seasonality and Peaks </w:t>
+      <w:commentRangeStart w:id="6"/>
+      <w:r>
+        <w:rPr>
+          <w:rFonts w:asciiTheme="majorHAnsi" w:hAnsiTheme="majorHAnsi" w:cstheme="majorHAnsi"/>
+          <w:b/>
+        </w:rPr>
+        <w:t xml:space="preserve">Random </w:t>
+      </w:r>
+      <w:commentRangeEnd w:id="6"/>
+      <w:r>
+        <w:rPr>
+          <w:rStyle w:val="CommentReference"/>
+        </w:rPr>
+        <w:commentReference w:id="6"/>
+      </w:r>
+      <w:r>
+        <w:rPr>
+          <w:rFonts w:asciiTheme="majorHAnsi" w:hAnsiTheme="majorHAnsi" w:cstheme="majorHAnsi"/>
+          <w:b/>
+        </w:rPr>
+        <w:t xml:space="preserve">Forest Prediction of Seasonality and Peaks </w:t>
       </w:r>
     </w:p>
     <w:p>
@@ -7899,7 +7959,7 @@
         </w:rPr>
         <w:t xml:space="preserve">, including the </w:t>
       </w:r>
-      <w:bookmarkStart w:id="6" w:name="_Hlk95812459"/>
+      <w:bookmarkStart w:id="7" w:name="_Hlk95812459"/>
       <w:r>
         <w:rPr>
           <w:rFonts w:asciiTheme="majorHAnsi" w:hAnsiTheme="majorHAnsi" w:cstheme="majorHAnsi"/>
@@ -8017,7 +8077,7 @@
         </w:rPr>
         <w:t xml:space="preserve"> </w:t>
       </w:r>
-      <w:bookmarkEnd w:id="6"/>
+      <w:bookmarkEnd w:id="7"/>
       <w:r>
         <w:rPr>
           <w:rFonts w:asciiTheme="majorHAnsi" w:hAnsiTheme="majorHAnsi" w:cstheme="majorHAnsi"/>
@@ -8060,20 +8120,56 @@
         <w:rPr>
           <w:rFonts w:asciiTheme="majorHAnsi" w:hAnsiTheme="majorHAnsi" w:cstheme="majorHAnsi"/>
         </w:rPr>
-        <w:t>was either “unimodal” (possessing a single distinct seasonal peak, as defined by ) or “multimodal” (</w:t>
-      </w:r>
-      <w:r>
-        <w:rPr>
-          <w:rFonts w:asciiTheme="majorHAnsi" w:hAnsiTheme="majorHAnsi" w:cstheme="majorHAnsi"/>
-        </w:rPr>
-        <w:t xml:space="preserve">lacking a distinct single seasonal peak, which typically translated to either possessing two </w:t>
+        <w:t>was either “</w:t>
+      </w:r>
+      <w:r>
+        <w:rPr>
+          <w:rFonts w:asciiTheme="majorHAnsi" w:hAnsiTheme="majorHAnsi" w:cstheme="majorHAnsi"/>
+        </w:rPr>
+        <w:t>more seasonal</w:t>
+      </w:r>
+      <w:r>
+        <w:rPr>
+          <w:rFonts w:asciiTheme="majorHAnsi" w:hAnsiTheme="majorHAnsi" w:cstheme="majorHAnsi"/>
+        </w:rPr>
+        <w:t xml:space="preserve">” (possessing a single distinct seasonal peak, as defined by </w:t>
+      </w:r>
+      <w:r>
+        <w:rPr>
+          <w:rFonts w:asciiTheme="majorHAnsi" w:hAnsiTheme="majorHAnsi" w:cstheme="majorHAnsi"/>
+        </w:rPr>
+        <w:t>____</w:t>
+      </w:r>
+      <w:r>
+        <w:rPr>
+          <w:rFonts w:asciiTheme="majorHAnsi" w:hAnsiTheme="majorHAnsi" w:cstheme="majorHAnsi"/>
+        </w:rPr>
+        <w:t>) or “</w:t>
+      </w:r>
+      <w:r>
+        <w:rPr>
+          <w:rFonts w:asciiTheme="majorHAnsi" w:hAnsiTheme="majorHAnsi" w:cstheme="majorHAnsi"/>
+        </w:rPr>
+        <w:t>less seasonal</w:t>
+      </w:r>
+      <w:r>
+        <w:rPr>
+          <w:rFonts w:asciiTheme="majorHAnsi" w:hAnsiTheme="majorHAnsi" w:cstheme="majorHAnsi"/>
+        </w:rPr>
+        <w:t>” (</w:t>
+      </w:r>
+      <w:r>
+        <w:rPr>
+          <w:rFonts w:asciiTheme="majorHAnsi" w:hAnsiTheme="majorHAnsi" w:cstheme="majorHAnsi"/>
+        </w:rPr>
+        <w:t xml:space="preserve">lacking a distinct single seasonal peak, which typically translated to either </w:t>
       </w:r>
       <w:r>
         <w:rPr>
           <w:rFonts w:asciiTheme="majorHAnsi" w:hAnsiTheme="majorHAnsi" w:cstheme="majorHAnsi"/>
         </w:rPr>
         <w:lastRenderedPageBreak/>
-        <w:t xml:space="preserve">distinct seasonal peaks or more perennial patterns of transmission – see </w:t>
+        <w:t xml:space="preserve">possessing two distinct seasonal peaks or more perennial patterns of transmission – see </w:t>
       </w:r>
       <w:r>
         <w:rPr>
@@ -8964,7 +9060,7 @@
       <w:r>
         <w:t xml:space="preserve">. </w:t>
       </w:r>
-      <w:commentRangeStart w:id="7"/>
+      <w:commentRangeStart w:id="8"/>
       <w:r>
         <w:t xml:space="preserve">For the purposes of exploring the impact of </w:t>
       </w:r>
@@ -9075,12 +9171,12 @@
       <w:r>
         <w:t xml:space="preserve">. </w:t>
       </w:r>
-      <w:commentRangeEnd w:id="7"/>
+      <w:commentRangeEnd w:id="8"/>
       <w:r>
         <w:rPr>
           <w:rStyle w:val="CommentReference"/>
         </w:rPr>
-        <w:commentReference w:id="7"/>
+        <w:commentReference w:id="8"/>
       </w:r>
     </w:p>
     <w:p>
@@ -9097,6 +9193,1039 @@
         </w:rPr>
         <w:t>Results (1000-1200 words)</w:t>
       </w:r>
+    </w:p>
+    <w:p>
+      <w:pPr>
+        <w:jc w:val="both"/>
+        <w:rPr>
+          <w:rFonts w:asciiTheme="majorHAnsi" w:hAnsiTheme="majorHAnsi" w:cstheme="majorHAnsi"/>
+        </w:rPr>
+      </w:pPr>
+      <w:r>
+        <w:rPr>
+          <w:rFonts w:asciiTheme="majorHAnsi" w:hAnsiTheme="majorHAnsi" w:cstheme="majorHAnsi"/>
+          <w:b/>
+          <w:bCs/>
+        </w:rPr>
+        <w:t xml:space="preserve">Extensive Diversity In Temporal Dynamics Across the Collated </w:t>
+      </w:r>
+      <w:r>
+        <w:rPr>
+          <w:rFonts w:asciiTheme="majorHAnsi" w:hAnsiTheme="majorHAnsi" w:cstheme="majorHAnsi"/>
+          <w:b/>
+          <w:bCs/>
+          <w:i/>
+          <w:iCs/>
+        </w:rPr>
+        <w:t xml:space="preserve">Anopheles stephensi </w:t>
+      </w:r>
+      <w:r>
+        <w:rPr>
+          <w:rFonts w:asciiTheme="majorHAnsi" w:hAnsiTheme="majorHAnsi" w:cstheme="majorHAnsi"/>
+          <w:b/>
+          <w:bCs/>
+        </w:rPr>
+        <w:t xml:space="preserve">Time-Series: </w:t>
+      </w:r>
+      <w:r>
+        <w:rPr>
+          <w:rFonts w:asciiTheme="majorHAnsi" w:hAnsiTheme="majorHAnsi" w:cstheme="majorHAnsi"/>
+        </w:rPr>
+        <w:t xml:space="preserve">A total of </w:t>
+      </w:r>
+      <w:r>
+        <w:rPr>
+          <w:rFonts w:asciiTheme="majorHAnsi" w:hAnsiTheme="majorHAnsi" w:cstheme="majorHAnsi"/>
+        </w:rPr>
+        <w:t>65</w:t>
+      </w:r>
+      <w:r>
+        <w:rPr>
+          <w:rFonts w:asciiTheme="majorHAnsi" w:hAnsiTheme="majorHAnsi" w:cstheme="majorHAnsi"/>
+        </w:rPr>
+        <w:t xml:space="preserve"> time-series from </w:t>
+      </w:r>
+      <w:r>
+        <w:rPr>
+          <w:rFonts w:asciiTheme="majorHAnsi" w:hAnsiTheme="majorHAnsi" w:cstheme="majorHAnsi"/>
+        </w:rPr>
+        <w:t>X unique locations across Afghanistan, Djibouti, India, Iran, Myanmar and Pakistan were identified (</w:t>
+      </w:r>
+      <w:r>
+        <w:rPr>
+          <w:rFonts w:asciiTheme="majorHAnsi" w:hAnsiTheme="majorHAnsi" w:cstheme="majorHAnsi"/>
+          <w:b/>
+          <w:bCs/>
+        </w:rPr>
+        <w:t>Fig.1A)</w:t>
+      </w:r>
+      <w:r>
+        <w:rPr>
+          <w:rFonts w:asciiTheme="majorHAnsi" w:hAnsiTheme="majorHAnsi" w:cstheme="majorHAnsi"/>
+        </w:rPr>
+        <w:t xml:space="preserve">. </w:t>
+      </w:r>
+      <w:r>
+        <w:rPr>
+          <w:rFonts w:asciiTheme="majorHAnsi" w:hAnsiTheme="majorHAnsi" w:cstheme="majorHAnsi"/>
+        </w:rPr>
+        <w:t xml:space="preserve">These noisy time-series were then smoothed using a </w:t>
+      </w:r>
+      <w:r>
+        <w:rPr>
+          <w:rFonts w:asciiTheme="majorHAnsi" w:hAnsiTheme="majorHAnsi" w:cstheme="majorHAnsi"/>
+        </w:rPr>
+        <w:t>n</w:t>
+      </w:r>
+      <w:r>
+        <w:rPr>
+          <w:rFonts w:asciiTheme="majorHAnsi" w:hAnsiTheme="majorHAnsi" w:cstheme="majorHAnsi"/>
+        </w:rPr>
+        <w:t xml:space="preserve">egative </w:t>
+      </w:r>
+      <w:r>
+        <w:rPr>
+          <w:rFonts w:asciiTheme="majorHAnsi" w:hAnsiTheme="majorHAnsi" w:cstheme="majorHAnsi"/>
+        </w:rPr>
+        <w:t>b</w:t>
+      </w:r>
+      <w:r>
+        <w:rPr>
+          <w:rFonts w:asciiTheme="majorHAnsi" w:hAnsiTheme="majorHAnsi" w:cstheme="majorHAnsi"/>
+        </w:rPr>
+        <w:t xml:space="preserve">inomial </w:t>
+      </w:r>
+      <w:r>
+        <w:rPr>
+          <w:rFonts w:asciiTheme="majorHAnsi" w:hAnsiTheme="majorHAnsi" w:cstheme="majorHAnsi"/>
+        </w:rPr>
+        <w:t>g</w:t>
+      </w:r>
+      <w:r>
+        <w:rPr>
+          <w:rFonts w:asciiTheme="majorHAnsi" w:hAnsiTheme="majorHAnsi" w:cstheme="majorHAnsi"/>
+        </w:rPr>
+        <w:t xml:space="preserve">aussian </w:t>
+      </w:r>
+      <w:r>
+        <w:rPr>
+          <w:rFonts w:asciiTheme="majorHAnsi" w:hAnsiTheme="majorHAnsi" w:cstheme="majorHAnsi"/>
+        </w:rPr>
+        <w:t>p</w:t>
+      </w:r>
+      <w:r>
+        <w:rPr>
+          <w:rFonts w:asciiTheme="majorHAnsi" w:hAnsiTheme="majorHAnsi" w:cstheme="majorHAnsi"/>
+        </w:rPr>
+        <w:t>rocess</w:t>
+      </w:r>
+      <w:r>
+        <w:rPr>
+          <w:rFonts w:asciiTheme="majorHAnsi" w:hAnsiTheme="majorHAnsi" w:cstheme="majorHAnsi"/>
+        </w:rPr>
+        <w:t>-</w:t>
+      </w:r>
+      <w:r>
+        <w:rPr>
+          <w:rFonts w:asciiTheme="majorHAnsi" w:hAnsiTheme="majorHAnsi" w:cstheme="majorHAnsi"/>
+        </w:rPr>
+        <w:t xml:space="preserve">based framework </w:t>
+      </w:r>
+      <w:r>
+        <w:rPr>
+          <w:rFonts w:asciiTheme="majorHAnsi" w:hAnsiTheme="majorHAnsi" w:cstheme="majorHAnsi"/>
+          <w:bCs/>
+        </w:rPr>
+        <w:t>(</w:t>
+      </w:r>
+      <w:r>
+        <w:rPr>
+          <w:rFonts w:asciiTheme="majorHAnsi" w:hAnsiTheme="majorHAnsi" w:cstheme="majorHAnsi"/>
+          <w:bCs/>
+        </w:rPr>
+        <w:t xml:space="preserve">see </w:t>
+      </w:r>
+      <w:r>
+        <w:rPr>
+          <w:rFonts w:asciiTheme="majorHAnsi" w:hAnsiTheme="majorHAnsi" w:cstheme="majorHAnsi"/>
+          <w:b/>
+        </w:rPr>
+        <w:t>Fig.1B</w:t>
+      </w:r>
+      <w:r>
+        <w:rPr>
+          <w:rFonts w:asciiTheme="majorHAnsi" w:hAnsiTheme="majorHAnsi" w:cstheme="majorHAnsi"/>
+          <w:bCs/>
+        </w:rPr>
+        <w:t xml:space="preserve"> for a single example time-series from each country, </w:t>
+      </w:r>
+      <w:r>
+        <w:rPr>
+          <w:rFonts w:asciiTheme="majorHAnsi" w:hAnsiTheme="majorHAnsi" w:cstheme="majorHAnsi"/>
+        </w:rPr>
+        <w:t xml:space="preserve">see </w:t>
+      </w:r>
+      <w:r>
+        <w:rPr>
+          <w:rFonts w:asciiTheme="majorHAnsi" w:hAnsiTheme="majorHAnsi" w:cstheme="majorHAnsi"/>
+          <w:b/>
+          <w:bCs/>
+        </w:rPr>
+        <w:t>Supp Fig.1</w:t>
+      </w:r>
+      <w:r>
+        <w:rPr>
+          <w:rFonts w:asciiTheme="majorHAnsi" w:hAnsiTheme="majorHAnsi" w:cstheme="majorHAnsi"/>
+        </w:rPr>
+        <w:t xml:space="preserve"> for all individual time-series</w:t>
+      </w:r>
+      <w:r>
+        <w:rPr>
+          <w:rFonts w:asciiTheme="majorHAnsi" w:hAnsiTheme="majorHAnsi" w:cstheme="majorHAnsi"/>
+        </w:rPr>
+        <w:t xml:space="preserve">). </w:t>
+      </w:r>
+      <w:r>
+        <w:rPr>
+          <w:rFonts w:asciiTheme="majorHAnsi" w:hAnsiTheme="majorHAnsi" w:cstheme="majorHAnsi"/>
+        </w:rPr>
+        <w:t xml:space="preserve">Substantial variation in temporal dynamics was observed </w:t>
+      </w:r>
+      <w:r>
+        <w:rPr>
+          <w:rFonts w:asciiTheme="majorHAnsi" w:hAnsiTheme="majorHAnsi" w:cstheme="majorHAnsi"/>
+        </w:rPr>
+        <w:t xml:space="preserve">across the collated time-series in terms of the degree and timing of seasonality – this ranged from highly seasonal dynamics with a single, clear seasonal peak (e.g. as with Afghanistan example in </w:t>
+      </w:r>
+      <w:r>
+        <w:rPr>
+          <w:rFonts w:asciiTheme="majorHAnsi" w:hAnsiTheme="majorHAnsi" w:cstheme="majorHAnsi"/>
+          <w:b/>
+          <w:bCs/>
+        </w:rPr>
+        <w:t>Fig.1B</w:t>
+      </w:r>
+      <w:r>
+        <w:rPr>
+          <w:rFonts w:asciiTheme="majorHAnsi" w:hAnsiTheme="majorHAnsi" w:cstheme="majorHAnsi"/>
+        </w:rPr>
+        <w:t xml:space="preserve">) to more perennial patterns of abundance (see Pakistan example in </w:t>
+      </w:r>
+      <w:r>
+        <w:rPr>
+          <w:rFonts w:asciiTheme="majorHAnsi" w:hAnsiTheme="majorHAnsi" w:cstheme="majorHAnsi"/>
+          <w:b/>
+          <w:bCs/>
+        </w:rPr>
+        <w:t>Fig.1B</w:t>
+      </w:r>
+      <w:r>
+        <w:rPr>
+          <w:rFonts w:asciiTheme="majorHAnsi" w:hAnsiTheme="majorHAnsi" w:cstheme="majorHAnsi"/>
+        </w:rPr>
+        <w:t xml:space="preserve">) and even bimodal annual population dynamics with two peaks observed across the course of a single year (as with the Iran example in </w:t>
+      </w:r>
+      <w:r>
+        <w:rPr>
+          <w:rFonts w:asciiTheme="majorHAnsi" w:hAnsiTheme="majorHAnsi" w:cstheme="majorHAnsi"/>
+          <w:b/>
+          <w:bCs/>
+        </w:rPr>
+        <w:t>Fig.1B</w:t>
+      </w:r>
+      <w:r>
+        <w:rPr>
+          <w:rFonts w:asciiTheme="majorHAnsi" w:hAnsiTheme="majorHAnsi" w:cstheme="majorHAnsi"/>
+        </w:rPr>
+        <w:t xml:space="preserve">). </w:t>
+      </w:r>
+    </w:p>
+    <w:p>
+      <w:pPr>
+        <w:jc w:val="both"/>
+        <w:rPr>
+          <w:rFonts w:asciiTheme="majorHAnsi" w:hAnsiTheme="majorHAnsi" w:cstheme="majorHAnsi"/>
+        </w:rPr>
+      </w:pPr>
+      <w:r>
+        <w:rPr>
+          <w:rFonts w:asciiTheme="majorHAnsi" w:hAnsiTheme="majorHAnsi" w:cstheme="majorHAnsi"/>
+          <w:b/>
+          <w:bCs/>
+        </w:rPr>
+        <w:t xml:space="preserve">Statistical Characterisation and Clustering of Temporal Properties Highlights Distinct Temporal Archetypes: </w:t>
+      </w:r>
+      <w:r>
+        <w:rPr>
+          <w:rFonts w:asciiTheme="majorHAnsi" w:hAnsiTheme="majorHAnsi" w:cstheme="majorHAnsi"/>
+        </w:rPr>
+        <w:t xml:space="preserve">An array of summary statistics were calculated for each time series </w:t>
+      </w:r>
+      <w:r>
+        <w:rPr>
+          <w:rFonts w:asciiTheme="majorHAnsi" w:hAnsiTheme="majorHAnsi" w:cstheme="majorHAnsi"/>
+        </w:rPr>
+        <w:lastRenderedPageBreak/>
+        <w:t xml:space="preserve">to characterise their temporal properties (see </w:t>
+      </w:r>
+      <w:r>
+        <w:rPr>
+          <w:rFonts w:asciiTheme="majorHAnsi" w:hAnsiTheme="majorHAnsi" w:cstheme="majorHAnsi"/>
+          <w:b/>
+          <w:bCs/>
+        </w:rPr>
+        <w:t>Supplementary Methods</w:t>
+      </w:r>
+      <w:r>
+        <w:rPr>
+          <w:rFonts w:asciiTheme="majorHAnsi" w:hAnsiTheme="majorHAnsi" w:cstheme="majorHAnsi"/>
+          <w:b/>
+          <w:bCs/>
+        </w:rPr>
+        <w:t xml:space="preserve"> </w:t>
+      </w:r>
+      <w:r>
+        <w:rPr>
+          <w:rFonts w:asciiTheme="majorHAnsi" w:hAnsiTheme="majorHAnsi" w:cstheme="majorHAnsi"/>
+          <w:b/>
+          <w:bCs/>
+          <w:i/>
+          <w:iCs/>
+        </w:rPr>
+        <w:t>Time Series Characterisation and Analysis</w:t>
+      </w:r>
+      <w:r>
+        <w:rPr>
+          <w:rFonts w:asciiTheme="majorHAnsi" w:hAnsiTheme="majorHAnsi" w:cstheme="majorHAnsi"/>
+        </w:rPr>
+        <w:t xml:space="preserve"> and </w:t>
+      </w:r>
+      <w:r>
+        <w:rPr>
+          <w:rFonts w:asciiTheme="majorHAnsi" w:hAnsiTheme="majorHAnsi" w:cstheme="majorHAnsi"/>
+          <w:b/>
+          <w:bCs/>
+        </w:rPr>
+        <w:t>Supp Fig.2</w:t>
+      </w:r>
+      <w:r>
+        <w:rPr>
+          <w:rFonts w:asciiTheme="majorHAnsi" w:hAnsiTheme="majorHAnsi" w:cstheme="majorHAnsi"/>
+        </w:rPr>
+        <w:t>)</w:t>
+      </w:r>
+      <w:r>
+        <w:rPr>
+          <w:rFonts w:asciiTheme="majorHAnsi" w:hAnsiTheme="majorHAnsi" w:cstheme="majorHAnsi"/>
+        </w:rPr>
+        <w:t xml:space="preserve">. A reduced representation of this variation was then generated using principal components analysis (PCA) and the result then clustered using the </w:t>
+      </w:r>
+      <w:r>
+        <w:rPr>
+          <w:rFonts w:asciiTheme="majorHAnsi" w:hAnsiTheme="majorHAnsi" w:cstheme="majorHAnsi"/>
+        </w:rPr>
+        <w:t xml:space="preserve">k-means </w:t>
+      </w:r>
+      <w:r>
+        <w:rPr>
+          <w:rFonts w:asciiTheme="majorHAnsi" w:hAnsiTheme="majorHAnsi" w:cstheme="majorHAnsi"/>
+        </w:rPr>
+        <w:t xml:space="preserve">algorithm </w:t>
+      </w:r>
+      <w:r>
+        <w:rPr>
+          <w:rFonts w:asciiTheme="majorHAnsi" w:hAnsiTheme="majorHAnsi" w:cstheme="majorHAnsi"/>
+        </w:rPr>
+        <w:t xml:space="preserve">to </w:t>
+      </w:r>
+      <w:r>
+        <w:rPr>
+          <w:rFonts w:asciiTheme="majorHAnsi" w:hAnsiTheme="majorHAnsi" w:cstheme="majorHAnsi"/>
+        </w:rPr>
+        <w:t>cluster</w:t>
+      </w:r>
+      <w:r>
+        <w:rPr>
+          <w:rFonts w:asciiTheme="majorHAnsi" w:hAnsiTheme="majorHAnsi" w:cstheme="majorHAnsi"/>
+        </w:rPr>
+        <w:t xml:space="preserve"> the time-series into discrete</w:t>
+      </w:r>
+      <w:r>
+        <w:rPr>
+          <w:rFonts w:asciiTheme="majorHAnsi" w:hAnsiTheme="majorHAnsi" w:cstheme="majorHAnsi"/>
+        </w:rPr>
+        <w:t xml:space="preserve"> </w:t>
+      </w:r>
+      <w:r>
+        <w:rPr>
+          <w:rFonts w:asciiTheme="majorHAnsi" w:hAnsiTheme="majorHAnsi" w:cstheme="majorHAnsi"/>
+        </w:rPr>
+        <w:t>groups of time-series that all share similar temporal patterns</w:t>
+      </w:r>
+      <w:r>
+        <w:rPr>
+          <w:rFonts w:asciiTheme="majorHAnsi" w:hAnsiTheme="majorHAnsi" w:cstheme="majorHAnsi"/>
+        </w:rPr>
+        <w:t xml:space="preserve">. </w:t>
+      </w:r>
+      <w:r>
+        <w:rPr>
+          <w:rFonts w:asciiTheme="majorHAnsi" w:hAnsiTheme="majorHAnsi" w:cstheme="majorHAnsi"/>
+        </w:rPr>
+        <w:t xml:space="preserve">Our results highlight two distinct </w:t>
+      </w:r>
+      <w:r>
+        <w:rPr>
+          <w:rFonts w:asciiTheme="majorHAnsi" w:hAnsiTheme="majorHAnsi" w:cstheme="majorHAnsi"/>
+        </w:rPr>
+        <w:t>clusters of time-series</w:t>
+      </w:r>
+      <w:r>
+        <w:rPr>
+          <w:rFonts w:asciiTheme="majorHAnsi" w:hAnsiTheme="majorHAnsi" w:cstheme="majorHAnsi"/>
+        </w:rPr>
+        <w:t>,</w:t>
+      </w:r>
+      <w:r>
+        <w:rPr>
+          <w:rFonts w:asciiTheme="majorHAnsi" w:hAnsiTheme="majorHAnsi" w:cstheme="majorHAnsi"/>
+        </w:rPr>
+        <w:t xml:space="preserve"> with each group </w:t>
+      </w:r>
+      <w:r>
+        <w:rPr>
+          <w:rFonts w:asciiTheme="majorHAnsi" w:hAnsiTheme="majorHAnsi" w:cstheme="majorHAnsi"/>
+        </w:rPr>
+        <w:t xml:space="preserve">characterised by distinct </w:t>
+      </w:r>
+      <w:r>
+        <w:rPr>
+          <w:rFonts w:asciiTheme="majorHAnsi" w:hAnsiTheme="majorHAnsi" w:cstheme="majorHAnsi"/>
+        </w:rPr>
+        <w:t xml:space="preserve">and different </w:t>
+      </w:r>
+      <w:r>
+        <w:rPr>
+          <w:rFonts w:asciiTheme="majorHAnsi" w:hAnsiTheme="majorHAnsi" w:cstheme="majorHAnsi"/>
+        </w:rPr>
+        <w:t>temporal patterns</w:t>
+      </w:r>
+      <w:r>
+        <w:rPr>
+          <w:rFonts w:asciiTheme="majorHAnsi" w:hAnsiTheme="majorHAnsi" w:cstheme="majorHAnsi"/>
+        </w:rPr>
+        <w:t xml:space="preserve"> </w:t>
+      </w:r>
+      <w:r>
+        <w:rPr>
+          <w:rFonts w:asciiTheme="majorHAnsi" w:hAnsiTheme="majorHAnsi" w:cstheme="majorHAnsi"/>
+          <w:b/>
+          <w:bCs/>
+        </w:rPr>
+        <w:t>(Fig. 2A)</w:t>
+      </w:r>
+      <w:r>
+        <w:rPr>
+          <w:rFonts w:asciiTheme="majorHAnsi" w:hAnsiTheme="majorHAnsi" w:cstheme="majorHAnsi"/>
+        </w:rPr>
+        <w:t xml:space="preserve"> and that differ in the extent and degree of their seasonality (here defined as the percentage of total vector density that occurs across any continuous 3-month period, </w:t>
+      </w:r>
+      <w:r>
+        <w:rPr>
+          <w:rFonts w:asciiTheme="majorHAnsi" w:hAnsiTheme="majorHAnsi" w:cstheme="majorHAnsi"/>
+          <w:b/>
+          <w:bCs/>
+        </w:rPr>
+        <w:t>Fig. 2B</w:t>
+      </w:r>
+      <w:r>
+        <w:rPr>
+          <w:rFonts w:asciiTheme="majorHAnsi" w:hAnsiTheme="majorHAnsi" w:cstheme="majorHAnsi"/>
+        </w:rPr>
+        <w:t xml:space="preserve">). </w:t>
+      </w:r>
+      <w:r>
+        <w:rPr>
+          <w:rFonts w:asciiTheme="majorHAnsi" w:hAnsiTheme="majorHAnsi" w:cstheme="majorHAnsi"/>
+        </w:rPr>
+        <w:t xml:space="preserve">Cluster 1 time-series typically had clear, single seasonal peaks and were more seasonal </w:t>
+      </w:r>
+      <w:r>
+        <w:rPr>
+          <w:rFonts w:asciiTheme="majorHAnsi" w:hAnsiTheme="majorHAnsi" w:cstheme="majorHAnsi"/>
+        </w:rPr>
+        <w:t xml:space="preserve">on average (57% of total vector density in a 3-month period) </w:t>
+      </w:r>
+      <w:r>
+        <w:rPr>
+          <w:rFonts w:asciiTheme="majorHAnsi" w:hAnsiTheme="majorHAnsi" w:cstheme="majorHAnsi"/>
+        </w:rPr>
+        <w:t>than Cluster 2 time-series, which had less seasonal (more perennial) patterns of annual abundance</w:t>
+      </w:r>
+      <w:r>
+        <w:rPr>
+          <w:rFonts w:asciiTheme="majorHAnsi" w:hAnsiTheme="majorHAnsi" w:cstheme="majorHAnsi"/>
+        </w:rPr>
+        <w:t xml:space="preserve"> (average 36% vector density in any consecutive 3-month period)</w:t>
+      </w:r>
+      <w:r>
+        <w:rPr>
+          <w:rFonts w:asciiTheme="majorHAnsi" w:hAnsiTheme="majorHAnsi" w:cstheme="majorHAnsi"/>
+        </w:rPr>
+        <w:t xml:space="preserve">, including time-series </w:t>
+      </w:r>
+      <w:r>
+        <w:rPr>
+          <w:rFonts w:asciiTheme="majorHAnsi" w:hAnsiTheme="majorHAnsi" w:cstheme="majorHAnsi"/>
+        </w:rPr>
+        <w:t xml:space="preserve">with </w:t>
+      </w:r>
+      <w:r>
+        <w:rPr>
+          <w:rFonts w:asciiTheme="majorHAnsi" w:hAnsiTheme="majorHAnsi" w:cstheme="majorHAnsi"/>
+        </w:rPr>
+        <w:t>two peaks across the course of a single year</w:t>
+      </w:r>
+      <w:r>
+        <w:rPr>
+          <w:rFonts w:asciiTheme="majorHAnsi" w:hAnsiTheme="majorHAnsi" w:cstheme="majorHAnsi"/>
+        </w:rPr>
+        <w:t xml:space="preserve">. </w:t>
+      </w:r>
+      <w:r>
+        <w:rPr>
+          <w:rFonts w:asciiTheme="majorHAnsi" w:hAnsiTheme="majorHAnsi" w:cstheme="majorHAnsi"/>
+        </w:rPr>
+        <w:t>These results were sensitive to our choice of the number of clusters the k-means algorithm was specified to identify</w:t>
+      </w:r>
+      <w:r>
+        <w:rPr>
+          <w:rFonts w:asciiTheme="majorHAnsi" w:hAnsiTheme="majorHAnsi" w:cstheme="majorHAnsi"/>
+        </w:rPr>
+        <w:t xml:space="preserve"> – specifying 4 clusters instead of 2 resulted in further disaggregation of </w:t>
+      </w:r>
+      <w:r>
+        <w:rPr>
+          <w:rFonts w:asciiTheme="majorHAnsi" w:hAnsiTheme="majorHAnsi" w:cstheme="majorHAnsi"/>
+        </w:rPr>
+        <w:t>the 49 time-series in Cluster 1 into 3 separate clusters, each characterised by a single seasonal peak, but which differed in the timing of their seasonal peak relative to the timing of peaks in monthly rainfall (</w:t>
+      </w:r>
+      <w:r>
+        <w:rPr>
+          <w:rFonts w:asciiTheme="majorHAnsi" w:hAnsiTheme="majorHAnsi" w:cstheme="majorHAnsi"/>
+          <w:b/>
+          <w:bCs/>
+        </w:rPr>
+        <w:t>Supp Fig 3</w:t>
+      </w:r>
+      <w:r>
+        <w:rPr>
+          <w:rFonts w:asciiTheme="majorHAnsi" w:hAnsiTheme="majorHAnsi" w:cstheme="majorHAnsi"/>
+        </w:rPr>
+        <w:t xml:space="preserve">). </w:t>
+      </w:r>
+      <w:r>
+        <w:rPr>
+          <w:rFonts w:asciiTheme="majorHAnsi" w:hAnsiTheme="majorHAnsi" w:cstheme="majorHAnsi"/>
+        </w:rPr>
+        <w:t xml:space="preserve">Despite differing significantly in vector abundance seasonality </w:t>
+      </w:r>
+      <w:r>
+        <w:rPr>
+          <w:rFonts w:asciiTheme="majorHAnsi" w:hAnsiTheme="majorHAnsi" w:cstheme="majorHAnsi"/>
+          <w:b/>
+          <w:bCs/>
+        </w:rPr>
+        <w:t>(Fig. 2C, top panel</w:t>
+      </w:r>
+      <w:r>
+        <w:rPr>
+          <w:rFonts w:asciiTheme="majorHAnsi" w:hAnsiTheme="majorHAnsi" w:cstheme="majorHAnsi"/>
+          <w:b/>
+          <w:bCs/>
+        </w:rPr>
+        <w:t>, p&lt;0.001</w:t>
+      </w:r>
+      <w:r>
+        <w:rPr>
+          <w:rFonts w:asciiTheme="majorHAnsi" w:hAnsiTheme="majorHAnsi" w:cstheme="majorHAnsi"/>
+          <w:b/>
+          <w:bCs/>
+        </w:rPr>
+        <w:t>)</w:t>
+      </w:r>
+      <w:r>
+        <w:rPr>
+          <w:rFonts w:asciiTheme="majorHAnsi" w:hAnsiTheme="majorHAnsi" w:cstheme="majorHAnsi"/>
+        </w:rPr>
+        <w:t>,</w:t>
+      </w:r>
+      <w:r>
+        <w:rPr>
+          <w:rFonts w:asciiTheme="majorHAnsi" w:hAnsiTheme="majorHAnsi" w:cstheme="majorHAnsi"/>
+        </w:rPr>
+        <w:t xml:space="preserve"> there was no significant difference across the Cluster 1 and Cluster 2 time-series and their respective locations in terms of rainfall seasonality </w:t>
+      </w:r>
+      <w:r>
+        <w:rPr>
+          <w:rFonts w:asciiTheme="majorHAnsi" w:hAnsiTheme="majorHAnsi" w:cstheme="majorHAnsi"/>
+          <w:b/>
+          <w:bCs/>
+        </w:rPr>
+        <w:t>(Fig. 2C, bottom panel</w:t>
+      </w:r>
+      <w:r>
+        <w:rPr>
+          <w:rFonts w:asciiTheme="majorHAnsi" w:hAnsiTheme="majorHAnsi" w:cstheme="majorHAnsi"/>
+          <w:b/>
+          <w:bCs/>
+        </w:rPr>
+        <w:t>, p=0.59</w:t>
+      </w:r>
+      <w:r>
+        <w:rPr>
+          <w:rFonts w:asciiTheme="majorHAnsi" w:hAnsiTheme="majorHAnsi" w:cstheme="majorHAnsi"/>
+          <w:b/>
+          <w:bCs/>
+        </w:rPr>
+        <w:t>)</w:t>
+      </w:r>
+      <w:r>
+        <w:rPr>
+          <w:rFonts w:asciiTheme="majorHAnsi" w:hAnsiTheme="majorHAnsi" w:cstheme="majorHAnsi"/>
+        </w:rPr>
+        <w:t>.</w:t>
+      </w:r>
+      <w:r>
+        <w:rPr>
+          <w:rFonts w:asciiTheme="majorHAnsi" w:hAnsiTheme="majorHAnsi" w:cstheme="majorHAnsi"/>
+        </w:rPr>
+        <w:t xml:space="preserve"> This suggests that the differences in vector seasonality across the two clusters was not being driven by </w:t>
+      </w:r>
+      <w:r>
+        <w:rPr>
+          <w:rFonts w:asciiTheme="majorHAnsi" w:hAnsiTheme="majorHAnsi" w:cstheme="majorHAnsi"/>
+        </w:rPr>
+        <w:t xml:space="preserve">differences in the timing and </w:t>
+      </w:r>
+      <w:r>
+        <w:rPr>
+          <w:rFonts w:asciiTheme="majorHAnsi" w:hAnsiTheme="majorHAnsi" w:cstheme="majorHAnsi"/>
+        </w:rPr>
+        <w:t xml:space="preserve">seasonality </w:t>
+      </w:r>
+      <w:r>
+        <w:rPr>
+          <w:rFonts w:asciiTheme="majorHAnsi" w:hAnsiTheme="majorHAnsi" w:cstheme="majorHAnsi"/>
+        </w:rPr>
+        <w:t xml:space="preserve">of rainfall </w:t>
+      </w:r>
+      <w:r>
+        <w:rPr>
+          <w:rFonts w:asciiTheme="majorHAnsi" w:hAnsiTheme="majorHAnsi" w:cstheme="majorHAnsi"/>
+        </w:rPr>
+        <w:t xml:space="preserve">across the surveyed locations. </w:t>
+      </w:r>
+    </w:p>
+    <w:p>
+      <w:pPr>
+        <w:jc w:val="both"/>
+      </w:pPr>
+      <w:r>
+        <w:rPr>
+          <w:rFonts w:asciiTheme="majorHAnsi" w:hAnsiTheme="majorHAnsi" w:cstheme="majorHAnsi"/>
+          <w:b/>
+          <w:bCs/>
+        </w:rPr>
+        <w:t>Random-Forest Modelling and Prediction of Seasonal Dynamics Highlights Urbanicity As a Key Driver:</w:t>
+      </w:r>
+      <w:r>
+        <w:rPr>
+          <w:rFonts w:asciiTheme="majorHAnsi" w:hAnsiTheme="majorHAnsi" w:cstheme="majorHAnsi"/>
+          <w:b/>
+          <w:bCs/>
+        </w:rPr>
+        <w:t xml:space="preserve"> </w:t>
+      </w:r>
+      <w:r>
+        <w:rPr>
+          <w:rFonts w:asciiTheme="majorHAnsi" w:hAnsiTheme="majorHAnsi" w:cstheme="majorHAnsi"/>
+        </w:rPr>
+        <w:t>In order</w:t>
+      </w:r>
+      <w:r>
+        <w:t xml:space="preserve"> </w:t>
+      </w:r>
+      <w:r>
+        <w:t xml:space="preserve">to </w:t>
+      </w:r>
+      <w:r>
+        <w:t xml:space="preserve">explore the ecological factors underpinning </w:t>
+      </w:r>
+      <w:r>
+        <w:t xml:space="preserve">this observed </w:t>
+      </w:r>
+      <w:r>
+        <w:t xml:space="preserve">variation in </w:t>
+      </w:r>
+      <w:r>
+        <w:rPr>
+          <w:i/>
+          <w:iCs/>
+        </w:rPr>
+        <w:t>Anopheles stephensi</w:t>
+      </w:r>
+      <w:r>
+        <w:t xml:space="preserve"> seasonality</w:t>
+      </w:r>
+      <w:r>
+        <w:t xml:space="preserve">, we fitted a </w:t>
+      </w:r>
+      <w:r>
+        <w:t>random forest-based classification modelling framework</w:t>
+      </w:r>
+      <w:r>
+        <w:t xml:space="preserve"> to a suite of satellite-derived environmental covariates in order to predict</w:t>
+      </w:r>
+      <w:r>
+        <w:t xml:space="preserve"> </w:t>
+      </w:r>
+      <w:r>
+        <w:t xml:space="preserve">cluster </w:t>
+      </w:r>
+      <w:r>
+        <w:t xml:space="preserve">membership (either Cluster 1 or Cluster 2, as defined in </w:t>
+      </w:r>
+      <w:r>
+        <w:rPr>
+          <w:b/>
+          <w:bCs/>
+        </w:rPr>
+        <w:t>Fig</w:t>
+      </w:r>
+      <w:r>
+        <w:rPr>
+          <w:b/>
+          <w:bCs/>
+        </w:rPr>
+        <w:t xml:space="preserve"> </w:t>
+      </w:r>
+      <w:r>
+        <w:rPr>
+          <w:b/>
+          <w:bCs/>
+        </w:rPr>
+        <w:t>2</w:t>
+      </w:r>
+      <w:r>
+        <w:rPr>
+          <w:b/>
+          <w:bCs/>
+        </w:rPr>
+        <w:t>)</w:t>
+      </w:r>
+      <w:r>
+        <w:t xml:space="preserve">. </w:t>
+      </w:r>
+      <w:r>
+        <w:t>Due to the significant class size imbalance between Cluster 1 (n=49) and Cluster 2 (n=16), we up</w:t>
+      </w:r>
+      <w:r>
+        <w:t>-</w:t>
+      </w:r>
+      <w:r>
+        <w:t>sampled the Cluster 2 data using the smote algorithm in order to generate balanced class sizes. Model discriminative and predictive performance was good – across the 25 iterations of random forest model fitting carried out, the mean AUC was 0.89 (indicating good predictive performance</w:t>
+      </w:r>
+      <w:r>
+        <w:t xml:space="preserve">, </w:t>
+      </w:r>
+      <w:r>
+        <w:rPr>
+          <w:b/>
+          <w:bCs/>
+        </w:rPr>
+        <w:t>Fig. 3A</w:t>
+      </w:r>
+      <w:r>
+        <w:t xml:space="preserve">) and on average, the model was able to </w:t>
+      </w:r>
+      <w:r>
+        <w:t xml:space="preserve">correctly </w:t>
+      </w:r>
+      <w:r>
+        <w:t>classify Cluster 1 time-series X% of the time, and Cluster 2 time-series Y% of the time.</w:t>
+      </w:r>
+      <w:r>
+        <w:t xml:space="preserve"> Annual temperature seasonality and rainfall seasonality (both bioclimatic variables describing the extent of annual fluctuations in the two environmental quantities), p</w:t>
+      </w:r>
+      <w:r>
+        <w:t>opulation per square kilometre</w:t>
+      </w:r>
+      <w:r>
+        <w:t xml:space="preserve"> and a number of measures of landcover (specifically LC30 which corresponds to ______, and LC20 which corresponds to ______) were all highly predictive of Cluster membership</w:t>
+      </w:r>
+      <w:r>
+        <w:t xml:space="preserve"> </w:t>
+      </w:r>
+      <w:r>
+        <w:rPr>
+          <w:b/>
+          <w:bCs/>
+        </w:rPr>
+        <w:t>(Fig. 3B)</w:t>
+      </w:r>
+      <w:r>
+        <w:t>.</w:t>
+      </w:r>
+      <w:r>
+        <w:t xml:space="preserve"> Areas with lower population density were more likely to belong to Cluster 2, as were areas with low values of LC30 (i.e. minimal land occupied by _____). By contrast, areas with high values of LC20 (i.e. substantial fraction of land covered by ____) were more likely to belong to Cluster 1, as were areas in which rainfall was strongly seasonal (see </w:t>
+      </w:r>
+      <w:r>
+        <w:rPr>
+          <w:b/>
+          <w:bCs/>
+        </w:rPr>
+        <w:t>Supp Fig. 4</w:t>
+      </w:r>
+      <w:r>
+        <w:t xml:space="preserve"> for the full array of partial dependence plots for all covariates used in the analysis). </w:t>
+      </w:r>
+    </w:p>
+    <w:p>
+      <w:pPr>
+        <w:jc w:val="both"/>
+      </w:pPr>
+      <w:r>
+        <w:t>Motivated by this strong association with p</w:t>
+      </w:r>
+      <w:r>
+        <w:t>opulation per square kilometre,</w:t>
+      </w:r>
+      <w:r>
+        <w:t xml:space="preserve"> we </w:t>
+      </w:r>
+      <w:r>
+        <w:t>manually collated whether each time-series had been carried out in a rural or urban setting (as defined by the authors of each study) and examined the association between rurality/urbanicity and temporal dynamics</w:t>
+      </w:r>
+      <w:r>
+        <w:t xml:space="preserve"> </w:t>
+      </w:r>
+      <w:r>
+        <w:rPr>
+          <w:b/>
+          <w:bCs/>
+        </w:rPr>
+        <w:t>(Fig. 3C)</w:t>
+      </w:r>
+      <w:r>
+        <w:t xml:space="preserve">. </w:t>
+      </w:r>
+      <w:r>
+        <w:t xml:space="preserve">There was a near-significant association with rurality/urbanicity and cluster membership </w:t>
+      </w:r>
+      <w:r>
+        <w:t>(</w:t>
+      </w:r>
+      <w:r>
+        <w:t xml:space="preserve">chi squared test, </w:t>
+      </w:r>
+      <w:r>
+        <w:t xml:space="preserve">p=0.07) </w:t>
+      </w:r>
+      <w:r>
+        <w:t xml:space="preserve">– of the 25 time-series from studies carried </w:t>
+      </w:r>
+      <w:r>
+        <w:lastRenderedPageBreak/>
+        <w:t xml:space="preserve">out in urban settings, </w:t>
+      </w:r>
+      <w:r>
+        <w:t>a significant majority (n =</w:t>
+      </w:r>
+      <w:r>
+        <w:t>22</w:t>
+      </w:r>
+      <w:r>
+        <w:t>)</w:t>
+      </w:r>
+      <w:r>
+        <w:t xml:space="preserve"> were assigned to Cluster 1 (88%) and only 3 to Cluster 2 (12%). By contrast, </w:t>
+      </w:r>
+      <w:r>
+        <w:t xml:space="preserve">time-series carried from rural locations were more evenly spread between the two clusters – of </w:t>
+      </w:r>
+      <w:r>
+        <w:t xml:space="preserve">the 37 time-series from studies in rural settings, 24 were assigned to Cluster 1 (65%) and 13 assigned to Cluster 2 (35%). </w:t>
+      </w:r>
+    </w:p>
+    <w:p>
+      <w:pPr>
+        <w:jc w:val="both"/>
+      </w:pPr>
+      <w:r>
+        <w:t>These results are</w:t>
+      </w:r>
+      <w:r>
+        <w:t xml:space="preserve"> qualitatively robust to </w:t>
+      </w:r>
+      <w:r>
+        <w:t xml:space="preserve">the </w:t>
+      </w:r>
+      <w:r>
+        <w:t>up-sampling</w:t>
+      </w:r>
+      <w:r>
+        <w:t xml:space="preserve"> procedure </w:t>
+      </w:r>
+      <w:r>
+        <w:t>that we applied. Model p</w:t>
+      </w:r>
+      <w:r>
+        <w:t>redictive performance and variable importance</w:t>
+      </w:r>
+      <w:r>
+        <w:t xml:space="preserve"> rankings</w:t>
+      </w:r>
+      <w:r>
+        <w:t xml:space="preserve"> were similar when no up</w:t>
+      </w:r>
+      <w:r>
+        <w:t>-</w:t>
+      </w:r>
+      <w:r>
+        <w:t>sampling was applied to the dataset (mean AUC of 0.81, still indicating good predictive performance, s</w:t>
+      </w:r>
+      <w:r>
+        <w:t xml:space="preserve">ee </w:t>
+      </w:r>
+      <w:r>
+        <w:rPr>
+          <w:b/>
+          <w:bCs/>
+        </w:rPr>
+        <w:t xml:space="preserve">Supp Fig. </w:t>
+      </w:r>
+      <w:r>
+        <w:rPr>
+          <w:b/>
+          <w:bCs/>
+        </w:rPr>
+        <w:t>5</w:t>
+      </w:r>
+      <w:r>
+        <w:t xml:space="preserve"> for the ROC and variable importance plots)</w:t>
+      </w:r>
+      <w:r>
+        <w:t xml:space="preserve">, though average predictive accuracy on Cluster 2 (X%) was significantly lower than predictive accuracy on Cluster 1 time-series (Y%). </w:t>
+      </w:r>
+      <w:r>
+        <w:t xml:space="preserve">Model performance and relative ranking variable importance ordering was similarly retained when fitting the model and explicitly holding out a small subset of the data to evaluate model performance (n=7 time-series, see </w:t>
+      </w:r>
+      <w:r>
+        <w:rPr>
+          <w:b/>
+          <w:bCs/>
+        </w:rPr>
+        <w:t xml:space="preserve">Supp Fig. </w:t>
+      </w:r>
+      <w:r>
+        <w:rPr>
+          <w:b/>
+          <w:bCs/>
+        </w:rPr>
+        <w:t>6</w:t>
+      </w:r>
+      <w:r>
+        <w:rPr>
+          <w:b/>
+          <w:bCs/>
+        </w:rPr>
+        <w:t xml:space="preserve"> </w:t>
+      </w:r>
+      <w:r>
+        <w:t xml:space="preserve">for both results with and without upsampling). </w:t>
+      </w:r>
+      <w:r>
+        <w:t>Overall study catch size was highly variable between the studies</w:t>
+      </w:r>
+      <w:r>
+        <w:t xml:space="preserve"> </w:t>
+      </w:r>
+      <w:r>
+        <w:rPr>
+          <w:b/>
+          <w:bCs/>
+        </w:rPr>
+        <w:t xml:space="preserve">(Supp Fig </w:t>
+      </w:r>
+      <w:r>
+        <w:rPr>
+          <w:b/>
+          <w:bCs/>
+        </w:rPr>
+        <w:t>7</w:t>
+      </w:r>
+      <w:r>
+        <w:rPr>
+          <w:b/>
+          <w:bCs/>
+        </w:rPr>
+        <w:t>)</w:t>
+      </w:r>
+      <w:r>
+        <w:t>, and whilst the median catch size across the two clusters did not differ (Moody’s Median Test, p=__), the mean catch size did differ (t</w:t>
+      </w:r>
+      <w:r>
+        <w:t>-test, p=__). We therefore carried out an additional sensitivity analysis including study average monthly catch as a covariate in the random forest model (</w:t>
+      </w:r>
+      <w:r>
+        <w:rPr>
+          <w:b/>
+          <w:bCs/>
+        </w:rPr>
+        <w:t xml:space="preserve">Supp Fig </w:t>
+      </w:r>
+      <w:r>
+        <w:rPr>
+          <w:b/>
+          <w:bCs/>
+        </w:rPr>
+        <w:t>8</w:t>
+      </w:r>
+      <w:r>
+        <w:rPr>
+          <w:b/>
+          <w:bCs/>
+        </w:rPr>
+        <w:t>)</w:t>
+      </w:r>
+      <w:r>
+        <w:t xml:space="preserve"> – predictive performance and relative rankings of variable importance remained similar despite this addition. </w:t>
+      </w:r>
+    </w:p>
+    <w:p>
+      <w:pPr>
+        <w:jc w:val="both"/>
+        <w:rPr>
+          <w:rFonts w:asciiTheme="majorHAnsi" w:hAnsiTheme="majorHAnsi" w:cstheme="majorHAnsi"/>
+        </w:rPr>
+      </w:pPr>
+    </w:p>
+    <w:p>
+      <w:pPr>
+        <w:rPr>
+          <w:b/>
+          <w:bCs/>
+        </w:rPr>
+      </w:pPr>
+    </w:p>
+    <w:p>
+      <w:pPr>
+        <w:rPr>
+          <w:b/>
+          <w:bCs/>
+        </w:rPr>
+      </w:pPr>
     </w:p>
     <w:p>
       <w:pPr>
@@ -9115,7 +10244,7 @@
           <w:b/>
           <w:bCs/>
         </w:rPr>
-        <w:t>Literature Review Results &amp; Description of Variation</w:t>
+        <w:t>Mapping and Surveillance</w:t>
       </w:r>
     </w:p>
     <w:p>
@@ -9135,48 +10264,31 @@
           <w:b/>
           <w:bCs/>
         </w:rPr>
-        <w:t xml:space="preserve">Characterisation, PCA and Clustering </w:t>
+        <w:t>Malaria Modelling and Implications for Establishment</w:t>
       </w:r>
     </w:p>
     <w:p>
       <w:pPr>
-        <w:pStyle w:val="ListParagraph"/>
-        <w:numPr>
-          <w:ilvl w:val="0"/>
-          <w:numId w:val="6"/>
-        </w:numPr>
-        <w:rPr>
-          <w:b/>
-          <w:bCs/>
-        </w:rPr>
-      </w:pPr>
-      <w:r>
-        <w:rPr>
-          <w:b/>
-          <w:bCs/>
-        </w:rPr>
-        <w:t>Urban/Rural Chi-Squared and Random Forest Modelling/Mapping</w:t>
+        <w:rPr>
+          <w:b/>
+          <w:bCs/>
+        </w:rPr>
+      </w:pPr>
+      <w:r>
+        <w:rPr>
+          <w:b/>
+          <w:bCs/>
+        </w:rPr>
+        <w:t>Discussion (800-1000 words)</w:t>
       </w:r>
     </w:p>
     <w:p>
       <w:pPr>
-        <w:pStyle w:val="ListParagraph"/>
-        <w:numPr>
-          <w:ilvl w:val="0"/>
-          <w:numId w:val="6"/>
-        </w:numPr>
-        <w:rPr>
-          <w:b/>
-          <w:bCs/>
-        </w:rPr>
-      </w:pPr>
-      <w:r>
-        <w:rPr>
-          <w:b/>
-          <w:bCs/>
-        </w:rPr>
-        <w:t>Malaria Modelling and Implications for Establishment</w:t>
-      </w:r>
+        <w:rPr>
+          <w:b/>
+          <w:bCs/>
+        </w:rPr>
+      </w:pPr>
     </w:p>
     <w:p>
       <w:pPr>
@@ -9190,7 +10302,7 @@
           <w:b/>
           <w:bCs/>
         </w:rPr>
-        <w:t>Discussion (800-1000 words)</w:t>
+        <w:t>Total (~3500-4000 words)</w:t>
       </w:r>
     </w:p>
     <w:p>
@@ -9200,6 +10312,13 @@
           <w:bCs/>
         </w:rPr>
       </w:pPr>
+      <w:r>
+        <w:rPr>
+          <w:b/>
+          <w:bCs/>
+        </w:rPr>
+        <w:br w:type="page"/>
+      </w:r>
     </w:p>
     <w:p>
       <w:pPr>
@@ -9208,13 +10327,6 @@
           <w:bCs/>
         </w:rPr>
       </w:pPr>
-      <w:r>
-        <w:rPr>
-          <w:b/>
-          <w:bCs/>
-        </w:rPr>
-        <w:t>Total (~3500-4000 words)</w:t>
-      </w:r>
     </w:p>
     <w:p>
       <w:pPr>
@@ -9223,13 +10335,6 @@
           <w:bCs/>
         </w:rPr>
       </w:pPr>
-      <w:r>
-        <w:rPr>
-          <w:b/>
-          <w:bCs/>
-        </w:rPr>
-        <w:br w:type="page"/>
-      </w:r>
     </w:p>
     <w:p>
       <w:pPr>
@@ -9254,47 +10359,14 @@
           <w:bCs/>
         </w:rPr>
       </w:pPr>
-    </w:p>
-    <w:p>
-      <w:pPr>
-        <w:rPr>
-          <w:b/>
-          <w:bCs/>
-        </w:rPr>
-      </w:pPr>
-    </w:p>
-    <w:p>
-      <w:pPr>
-        <w:rPr>
-          <w:b/>
-          <w:bCs/>
-        </w:rPr>
-      </w:pPr>
-    </w:p>
-    <w:p>
-      <w:pPr>
-        <w:rPr>
-          <w:b/>
-          <w:bCs/>
-        </w:rPr>
-      </w:pPr>
-    </w:p>
-    <w:p>
-      <w:pPr>
-        <w:jc w:val="center"/>
-        <w:rPr>
-          <w:b/>
-          <w:bCs/>
-        </w:rPr>
-      </w:pPr>
       <w:r>
         <w:rPr>
           <w:noProof/>
         </w:rPr>
         <w:drawing>
-          <wp:inline distT="0" distB="0" distL="0" distR="0" wp14:anchorId="174954D8" wp14:editId="188F34C5">
-            <wp:extent cx="5731510" cy="4150995"/>
-            <wp:effectExtent l="0" t="0" r="2540" b="1905"/>
+          <wp:inline distT="0" distB="0" distL="0" distR="0" wp14:anchorId="3927DE30" wp14:editId="7A19716D">
+            <wp:extent cx="5731510" cy="4877435"/>
+            <wp:effectExtent l="0" t="0" r="2540" b="0"/>
             <wp:docPr id="1" name="Picture 1"/>
             <wp:cNvGraphicFramePr>
               <a:graphicFrameLocks xmlns:a="http://schemas.openxmlformats.org/drawingml/2006/main" noChangeAspect="1"/>
@@ -9315,7 +10387,7 @@
                   <pic:spPr>
                     <a:xfrm>
                       <a:off x="0" y="0"/>
-                      <a:ext cx="5731510" cy="4150995"/>
+                      <a:ext cx="5731510" cy="4877435"/>
                     </a:xfrm>
                     <a:prstGeom prst="rect">
                       <a:avLst/>
@@ -9329,6 +10401,9 @@
       </w:r>
     </w:p>
     <w:p>
+      <w:pPr>
+        <w:jc w:val="both"/>
+      </w:pPr>
       <w:r>
         <w:rPr>
           <w:b/>
@@ -9359,6 +10434,110 @@
         </w:rPr>
         <w:t xml:space="preserve"> Time-Series Data and Examples for Each Country. </w:t>
       </w:r>
+      <w:r>
+        <w:rPr>
+          <w:b/>
+          <w:bCs/>
+        </w:rPr>
+        <w:t>(A)</w:t>
+      </w:r>
+      <w:r>
+        <w:t xml:space="preserve"> </w:t>
+      </w:r>
+      <w:r>
+        <w:t>Map of the geographical range over which collated time-series had been carried out in</w:t>
+      </w:r>
+      <w:r>
+        <w:t>, with countries where studies had been carried out in highlighted in light grey, and</w:t>
+      </w:r>
+      <w:r>
+        <w:t xml:space="preserve"> the locations of individual studies indicated by points, coloured according to the country they were carried out in</w:t>
+      </w:r>
+      <w:r>
+        <w:t xml:space="preserve"> (</w:t>
+      </w:r>
+      <w:r>
+        <w:t xml:space="preserve">Afghanistan </w:t>
+      </w:r>
+      <w:r>
+        <w:t xml:space="preserve">= </w:t>
+      </w:r>
+      <w:r>
+        <w:t xml:space="preserve">red, Djibouti </w:t>
+      </w:r>
+      <w:r>
+        <w:t xml:space="preserve">= </w:t>
+      </w:r>
+      <w:r>
+        <w:t xml:space="preserve">yellow, India </w:t>
+      </w:r>
+      <w:r>
+        <w:t xml:space="preserve">= </w:t>
+      </w:r>
+      <w:r>
+        <w:t xml:space="preserve">green, Iran </w:t>
+      </w:r>
+      <w:r>
+        <w:t xml:space="preserve">= </w:t>
+      </w:r>
+      <w:r>
+        <w:t xml:space="preserve">turquoise, Myanmar </w:t>
+      </w:r>
+      <w:r>
+        <w:t xml:space="preserve">= </w:t>
+      </w:r>
+      <w:r>
+        <w:t xml:space="preserve">blue and Pakistan </w:t>
+      </w:r>
+      <w:r>
+        <w:t xml:space="preserve">= </w:t>
+      </w:r>
+      <w:r>
+        <w:t xml:space="preserve">pink). </w:t>
+      </w:r>
+      <w:r>
+        <w:rPr>
+          <w:b/>
+          <w:bCs/>
+        </w:rPr>
+        <w:t>(B)</w:t>
+      </w:r>
+      <w:r>
+        <w:rPr>
+          <w:b/>
+          <w:bCs/>
+        </w:rPr>
+        <w:t xml:space="preserve"> </w:t>
+      </w:r>
+      <w:r>
+        <w:t xml:space="preserve">Example </w:t>
+      </w:r>
+      <w:r>
+        <w:rPr>
+          <w:i/>
+          <w:iCs/>
+        </w:rPr>
+        <w:t xml:space="preserve">Anopheles </w:t>
+      </w:r>
+      <w:r>
+        <w:rPr>
+          <w:i/>
+          <w:iCs/>
+        </w:rPr>
+        <w:t>stephensi</w:t>
+      </w:r>
+      <w:r>
+        <w:t xml:space="preserve"> </w:t>
+      </w:r>
+      <w:r>
+        <w:t>time</w:t>
+      </w:r>
+      <w:r>
+        <w:t xml:space="preserve">-series from each country, with the empirical monthly mosquito catch (black points) and fitted gaussian process curves (mean = coloured line, ribbon = 95% Bayesian Credible Interval) for each, coloured according to country. The x-axis indicates the month </w:t>
+      </w:r>
+      <w:r>
+        <w:t xml:space="preserve">of sampling, the y-axis normalised annual vector density (i.e. arbitrary units). </w:t>
+      </w:r>
     </w:p>
     <w:p>
       <w:pPr>
@@ -9430,16 +10609,15 @@
           <w:bCs/>
         </w:rPr>
       </w:pPr>
-      <w:commentRangeStart w:id="8"/>
       <w:r>
         <w:rPr>
           <w:noProof/>
         </w:rPr>
         <w:drawing>
-          <wp:inline distT="0" distB="0" distL="0" distR="0" wp14:anchorId="7C44B2B0" wp14:editId="5318758F">
-            <wp:extent cx="5731510" cy="3544570"/>
-            <wp:effectExtent l="0" t="0" r="2540" b="0"/>
-            <wp:docPr id="2" name="Picture 2"/>
+          <wp:inline distT="0" distB="0" distL="0" distR="0" wp14:anchorId="2CA4FCE0" wp14:editId="07066033">
+            <wp:extent cx="5731510" cy="2947035"/>
+            <wp:effectExtent l="0" t="0" r="2540" b="5715"/>
+            <wp:docPr id="5" name="Picture 5"/>
             <wp:cNvGraphicFramePr>
               <a:graphicFrameLocks xmlns:a="http://schemas.openxmlformats.org/drawingml/2006/main" noChangeAspect="1"/>
             </wp:cNvGraphicFramePr>
@@ -9459,7 +10637,7 @@
                   <pic:spPr>
                     <a:xfrm>
                       <a:off x="0" y="0"/>
-                      <a:ext cx="5731510" cy="3544570"/>
+                      <a:ext cx="5731510" cy="2947035"/>
                     </a:xfrm>
                     <a:prstGeom prst="rect">
                       <a:avLst/>
@@ -9471,23 +10649,17 @@
           </wp:inline>
         </w:drawing>
       </w:r>
-      <w:commentRangeEnd w:id="8"/>
-      <w:r>
-        <w:rPr>
-          <w:rStyle w:val="CommentReference"/>
-        </w:rPr>
-        <w:commentReference w:id="8"/>
-      </w:r>
     </w:p>
     <w:p>
       <w:pPr>
-        <w:rPr>
-          <w:b/>
-          <w:bCs/>
-        </w:rPr>
-      </w:pPr>
-      <w:r>
-        <w:rPr>
+        <w:jc w:val="both"/>
+        <w:rPr>
+          <w:rFonts w:asciiTheme="majorHAnsi" w:hAnsiTheme="majorHAnsi" w:cstheme="majorHAnsi"/>
+        </w:rPr>
+      </w:pPr>
+      <w:r>
+        <w:rPr>
+          <w:rFonts w:asciiTheme="majorHAnsi" w:hAnsiTheme="majorHAnsi" w:cstheme="majorHAnsi"/>
           <w:b/>
           <w:bCs/>
         </w:rPr>
@@ -9495,6 +10667,7 @@
       </w:r>
       <w:r>
         <w:rPr>
+          <w:rFonts w:asciiTheme="majorHAnsi" w:hAnsiTheme="majorHAnsi" w:cstheme="majorHAnsi"/>
           <w:b/>
           <w:bCs/>
         </w:rPr>
@@ -9502,6 +10675,7 @@
       </w:r>
       <w:r>
         <w:rPr>
+          <w:rFonts w:asciiTheme="majorHAnsi" w:hAnsiTheme="majorHAnsi" w:cstheme="majorHAnsi"/>
           <w:b/>
           <w:bCs/>
         </w:rPr>
@@ -9509,6 +10683,7 @@
       </w:r>
       <w:r>
         <w:rPr>
+          <w:rFonts w:asciiTheme="majorHAnsi" w:hAnsiTheme="majorHAnsi" w:cstheme="majorHAnsi"/>
           <w:b/>
           <w:bCs/>
         </w:rPr>
@@ -9516,6 +10691,7 @@
       </w:r>
       <w:r>
         <w:rPr>
+          <w:rFonts w:asciiTheme="majorHAnsi" w:hAnsiTheme="majorHAnsi" w:cstheme="majorHAnsi"/>
           <w:b/>
           <w:bCs/>
         </w:rPr>
@@ -9523,6 +10699,7 @@
       </w:r>
       <w:r>
         <w:rPr>
+          <w:rFonts w:asciiTheme="majorHAnsi" w:hAnsiTheme="majorHAnsi" w:cstheme="majorHAnsi"/>
           <w:b/>
           <w:bCs/>
         </w:rPr>
@@ -9530,8 +10707,307 @@
       </w:r>
       <w:r>
         <w:rPr>
-          <w:b/>
-          <w:bCs/>
+          <w:rFonts w:asciiTheme="majorHAnsi" w:hAnsiTheme="majorHAnsi" w:cstheme="majorHAnsi"/>
+          <w:b/>
+          <w:bCs/>
+        </w:rPr>
+        <w:t>.</w:t>
+      </w:r>
+      <w:r>
+        <w:rPr>
+          <w:rFonts w:asciiTheme="majorHAnsi" w:hAnsiTheme="majorHAnsi" w:cstheme="majorHAnsi"/>
+          <w:b/>
+          <w:bCs/>
+        </w:rPr>
+        <w:t xml:space="preserve"> (A)</w:t>
+      </w:r>
+      <w:r>
+        <w:rPr>
+          <w:rFonts w:asciiTheme="majorHAnsi" w:hAnsiTheme="majorHAnsi" w:cstheme="majorHAnsi"/>
+        </w:rPr>
+        <w:t xml:space="preserve"> </w:t>
+      </w:r>
+      <w:r>
+        <w:rPr>
+          <w:rFonts w:asciiTheme="majorHAnsi" w:hAnsiTheme="majorHAnsi" w:cstheme="majorHAnsi"/>
+        </w:rPr>
+        <w:t xml:space="preserve">Results of </w:t>
+      </w:r>
+      <w:r>
+        <w:rPr>
+          <w:rFonts w:asciiTheme="majorHAnsi" w:hAnsiTheme="majorHAnsi" w:cstheme="majorHAnsi"/>
+        </w:rPr>
+        <w:t>principal components analysis (PCA)</w:t>
+      </w:r>
+      <w:r>
+        <w:rPr>
+          <w:rFonts w:asciiTheme="majorHAnsi" w:hAnsiTheme="majorHAnsi" w:cstheme="majorHAnsi"/>
+        </w:rPr>
+        <w:t xml:space="preserve"> and k-means clustering for </w:t>
+      </w:r>
+      <w:r>
+        <w:rPr>
+          <w:rFonts w:asciiTheme="majorHAnsi" w:hAnsiTheme="majorHAnsi" w:cstheme="majorHAnsi"/>
+        </w:rPr>
+        <w:t>2</w:t>
+      </w:r>
+      <w:r>
+        <w:rPr>
+          <w:rFonts w:asciiTheme="majorHAnsi" w:hAnsiTheme="majorHAnsi" w:cstheme="majorHAnsi"/>
+        </w:rPr>
+        <w:t xml:space="preserve"> clusters. Point</w:t>
+      </w:r>
+      <w:r>
+        <w:rPr>
+          <w:rFonts w:asciiTheme="majorHAnsi" w:hAnsiTheme="majorHAnsi" w:cstheme="majorHAnsi"/>
+        </w:rPr>
+        <w:t>s indicate individual time-series, with point</w:t>
+      </w:r>
+      <w:r>
+        <w:rPr>
+          <w:rFonts w:asciiTheme="majorHAnsi" w:hAnsiTheme="majorHAnsi" w:cstheme="majorHAnsi"/>
+        </w:rPr>
+        <w:t xml:space="preserve"> colour </w:t>
+      </w:r>
+      <w:r>
+        <w:rPr>
+          <w:rFonts w:asciiTheme="majorHAnsi" w:hAnsiTheme="majorHAnsi" w:cstheme="majorHAnsi"/>
+        </w:rPr>
+        <w:t xml:space="preserve">indicating </w:t>
+      </w:r>
+      <w:r>
+        <w:rPr>
+          <w:rFonts w:asciiTheme="majorHAnsi" w:hAnsiTheme="majorHAnsi" w:cstheme="majorHAnsi"/>
+        </w:rPr>
+        <w:t>cluster membership</w:t>
+      </w:r>
+      <w:r>
+        <w:rPr>
+          <w:rFonts w:asciiTheme="majorHAnsi" w:hAnsiTheme="majorHAnsi" w:cstheme="majorHAnsi"/>
+        </w:rPr>
+        <w:t>. E</w:t>
+      </w:r>
+      <w:r>
+        <w:rPr>
+          <w:rFonts w:asciiTheme="majorHAnsi" w:hAnsiTheme="majorHAnsi" w:cstheme="majorHAnsi"/>
+        </w:rPr>
+        <w:t>llipsoids demarcate the 75</w:t>
+      </w:r>
+      <w:r>
+        <w:rPr>
+          <w:rFonts w:asciiTheme="majorHAnsi" w:hAnsiTheme="majorHAnsi" w:cstheme="majorHAnsi"/>
+          <w:vertAlign w:val="superscript"/>
+        </w:rPr>
+        <w:t>th</w:t>
+      </w:r>
+      <w:r>
+        <w:rPr>
+          <w:rFonts w:asciiTheme="majorHAnsi" w:hAnsiTheme="majorHAnsi" w:cstheme="majorHAnsi"/>
+        </w:rPr>
+        <w:t xml:space="preserve"> quantile of the density associated with each cluster.</w:t>
+      </w:r>
+      <w:r>
+        <w:rPr>
+          <w:rFonts w:asciiTheme="majorHAnsi" w:hAnsiTheme="majorHAnsi" w:cstheme="majorHAnsi"/>
+        </w:rPr>
+        <w:t xml:space="preserve"> Principal components 1 and 2 are plotted, together explaining 69% of the total variation in temporal properties across the time-series. </w:t>
+      </w:r>
+      <w:r>
+        <w:rPr>
+          <w:rFonts w:asciiTheme="majorHAnsi" w:hAnsiTheme="majorHAnsi" w:cstheme="majorHAnsi"/>
+          <w:b/>
+        </w:rPr>
+        <w:t>(</w:t>
+      </w:r>
+      <w:r>
+        <w:rPr>
+          <w:rFonts w:asciiTheme="majorHAnsi" w:hAnsiTheme="majorHAnsi" w:cstheme="majorHAnsi"/>
+          <w:b/>
+        </w:rPr>
+        <w:t>B</w:t>
+      </w:r>
+      <w:r>
+        <w:rPr>
+          <w:rFonts w:asciiTheme="majorHAnsi" w:hAnsiTheme="majorHAnsi" w:cstheme="majorHAnsi"/>
+          <w:b/>
+        </w:rPr>
+        <w:t>)</w:t>
+      </w:r>
+      <w:r>
+        <w:rPr>
+          <w:rFonts w:asciiTheme="majorHAnsi" w:hAnsiTheme="majorHAnsi" w:cstheme="majorHAnsi"/>
+        </w:rPr>
+        <w:t xml:space="preserve"> Time-series belonging to each cluster. Pale lines represent individual time-series, brighter line the mean of all the time-series belonging to that cluster</w:t>
+      </w:r>
+      <w:r>
+        <w:rPr>
+          <w:rFonts w:asciiTheme="majorHAnsi" w:hAnsiTheme="majorHAnsi" w:cstheme="majorHAnsi"/>
+        </w:rPr>
+        <w:t xml:space="preserve"> </w:t>
+      </w:r>
+      <w:r>
+        <w:rPr>
+          <w:rFonts w:asciiTheme="majorHAnsi" w:hAnsiTheme="majorHAnsi" w:cstheme="majorHAnsi"/>
+        </w:rPr>
+        <w:t xml:space="preserve">– in </w:t>
+      </w:r>
+      <w:r>
+        <w:rPr>
+          <w:rFonts w:asciiTheme="majorHAnsi" w:hAnsiTheme="majorHAnsi" w:cstheme="majorHAnsi"/>
+        </w:rPr>
+        <w:t xml:space="preserve">all cases vector density is normalised </w:t>
+      </w:r>
+      <w:r>
+        <w:rPr>
+          <w:rFonts w:asciiTheme="majorHAnsi" w:hAnsiTheme="majorHAnsi" w:cstheme="majorHAnsi"/>
+        </w:rPr>
+        <w:t xml:space="preserve">to sum to 1 over the course of the year, </w:t>
+      </w:r>
+      <w:r>
+        <w:rPr>
+          <w:rFonts w:asciiTheme="majorHAnsi" w:hAnsiTheme="majorHAnsi" w:cstheme="majorHAnsi"/>
+        </w:rPr>
+        <w:t xml:space="preserve">and time-standardised so that </w:t>
+      </w:r>
+      <w:r>
+        <w:rPr>
+          <w:rFonts w:asciiTheme="majorHAnsi" w:hAnsiTheme="majorHAnsi" w:cstheme="majorHAnsi"/>
+        </w:rPr>
+        <w:t xml:space="preserve">the highest </w:t>
+      </w:r>
+      <w:r>
+        <w:rPr>
+          <w:rFonts w:asciiTheme="majorHAnsi" w:hAnsiTheme="majorHAnsi" w:cstheme="majorHAnsi"/>
+        </w:rPr>
+        <w:t xml:space="preserve">vector density for each time-series is arbitrarily set to occur at month 7. </w:t>
+      </w:r>
+      <w:r>
+        <w:rPr>
+          <w:rFonts w:asciiTheme="majorHAnsi" w:hAnsiTheme="majorHAnsi" w:cstheme="majorHAnsi"/>
+          <w:b/>
+          <w:bCs/>
+        </w:rPr>
+        <w:t>(</w:t>
+      </w:r>
+      <w:r>
+        <w:rPr>
+          <w:rFonts w:asciiTheme="majorHAnsi" w:hAnsiTheme="majorHAnsi" w:cstheme="majorHAnsi"/>
+          <w:b/>
+          <w:bCs/>
+        </w:rPr>
+        <w:t>C</w:t>
+      </w:r>
+      <w:r>
+        <w:rPr>
+          <w:rFonts w:asciiTheme="majorHAnsi" w:hAnsiTheme="majorHAnsi" w:cstheme="majorHAnsi"/>
+          <w:b/>
+          <w:bCs/>
+        </w:rPr>
+        <w:t xml:space="preserve">) </w:t>
+      </w:r>
+      <w:r>
+        <w:rPr>
+          <w:rFonts w:asciiTheme="majorHAnsi" w:hAnsiTheme="majorHAnsi" w:cstheme="majorHAnsi"/>
+        </w:rPr>
+        <w:t>Boxplot</w:t>
+      </w:r>
+      <w:r>
+        <w:rPr>
+          <w:rFonts w:asciiTheme="majorHAnsi" w:hAnsiTheme="majorHAnsi" w:cstheme="majorHAnsi"/>
+        </w:rPr>
+        <w:t xml:space="preserve">s of the percentage of annual total mosquito catch (top) and annual total rainfall (bottom) </w:t>
+      </w:r>
+      <w:r>
+        <w:rPr>
+          <w:rFonts w:asciiTheme="majorHAnsi" w:hAnsiTheme="majorHAnsi" w:cstheme="majorHAnsi"/>
+        </w:rPr>
+        <w:t xml:space="preserve">for each time-series. Rainfall data </w:t>
+      </w:r>
+      <w:r>
+        <w:rPr>
+          <w:rFonts w:asciiTheme="majorHAnsi" w:hAnsiTheme="majorHAnsi" w:cstheme="majorHAnsi"/>
+        </w:rPr>
+        <w:t xml:space="preserve">comes </w:t>
+      </w:r>
+      <w:r>
+        <w:rPr>
+          <w:rFonts w:asciiTheme="majorHAnsi" w:hAnsiTheme="majorHAnsi" w:cstheme="majorHAnsi"/>
+        </w:rPr>
+        <w:t xml:space="preserve">from </w:t>
+      </w:r>
+      <w:r>
+        <w:rPr>
+          <w:rFonts w:asciiTheme="majorHAnsi" w:hAnsiTheme="majorHAnsi" w:cstheme="majorHAnsi"/>
+        </w:rPr>
+        <w:t xml:space="preserve">the </w:t>
+      </w:r>
+      <w:r>
+        <w:rPr>
+          <w:rFonts w:asciiTheme="majorHAnsi" w:hAnsiTheme="majorHAnsi" w:cstheme="majorHAnsi"/>
+          <w:i/>
+          <w:iCs/>
+        </w:rPr>
+        <w:t xml:space="preserve">CHIRPS </w:t>
+      </w:r>
+      <w:r>
+        <w:rPr>
+          <w:rFonts w:asciiTheme="majorHAnsi" w:hAnsiTheme="majorHAnsi" w:cstheme="majorHAnsi"/>
+        </w:rPr>
+        <w:t>dataset</w:t>
+      </w:r>
+      <w:r>
+        <w:rPr>
+          <w:rFonts w:asciiTheme="majorHAnsi" w:hAnsiTheme="majorHAnsi" w:cstheme="majorHAnsi"/>
+        </w:rPr>
+        <w:fldChar w:fldCharType="begin" w:fldLock="1"/>
+      </w:r>
+      <w:r>
+        <w:rPr>
+          <w:rFonts w:asciiTheme="majorHAnsi" w:hAnsiTheme="majorHAnsi" w:cstheme="majorHAnsi"/>
+        </w:rPr>
+        <w:instrText>ADDIN CSL_CITATION {"citationItems":[{"id":"ITEM-1","itemData":{"DOI":"10.1038/sdata.2015.66","ISSN":"2052-4463","abstract":"The climate hazards infrared precipitation with stations—a new environmental record for monitoring extremes","author":[{"dropping-particle":"","family":"Funk","given":"Chris","non-dropping-particle":"","parse-names":false,"suffix":""},{"dropping-particle":"","family":"Peterson","given":"Pete","non-dropping-particle":"","parse-names":false,"suffix":""},{"dropping-particle":"","family":"Landsfeld","given":"Martin","non-dropping-particle":"","parse-names":false,"suffix":""},{"dropping-particle":"","family":"Pedreros","given":"Diego","non-dropping-particle":"","parse-names":false,"suffix":""},{"dropping-particle":"","family":"Verdin","given":"James","non-dropping-particle":"","parse-names":false,"suffix":""},{"dropping-particle":"","family":"Shukla","given":"Shraddhanand","non-dropping-particle":"","parse-names":false,"suffix":""},{"dropping-particle":"","family":"Husak","given":"Gregory","non-dropping-particle":"","parse-names":false,"suffix":""},{"dropping-particle":"","family":"Rowland","given":"James","non-dropping-particle":"","parse-names":false,"suffix":""},{"dropping-particle":"","family":"Harrison","given":"Laura","non-dropping-particle":"","parse-names":false,"suffix":""},{"dropping-particle":"","family":"Hoell","given":"Andrew","non-dropping-particle":"","parse-names":false,"suffix":""},{"dropping-particle":"","family":"Michaelsen","given":"Joel","non-dropping-particle":"","parse-names":false,"suffix":""}],"container-title":"Scientific Data","id":"ITEM-1","issued":{"date-parts":[["2015","12","8"]]},"page":"150066","publisher":"Nature Publishing Group","title":"The climate hazards infrared precipitation with stations—a new environmental record for monitoring extremes","type":"article-journal","volume":"2"},"uris":["http://www.mendeley.com/documents/?uuid=6daef08c-f455-3a5c-a234-6c45b3ee4889"]}],"mendeley":{"formattedCitation":"&lt;sup&gt;37&lt;/sup&gt;","plainTextFormattedCitation":"37","previouslyFormattedCitation":"&lt;sup&gt;37&lt;/sup&gt;"},"properties":{"noteIndex":0},"schema":"https://github.com/citation-style-language/schema/raw/master/csl-citation.json"}</w:instrText>
+      </w:r>
+      <w:r>
+        <w:rPr>
+          <w:rFonts w:asciiTheme="majorHAnsi" w:hAnsiTheme="majorHAnsi" w:cstheme="majorHAnsi"/>
+        </w:rPr>
+        <w:fldChar w:fldCharType="separate"/>
+      </w:r>
+      <w:r>
+        <w:rPr>
+          <w:rFonts w:asciiTheme="majorHAnsi" w:hAnsiTheme="majorHAnsi" w:cstheme="majorHAnsi"/>
+          <w:noProof/>
+          <w:vertAlign w:val="superscript"/>
+        </w:rPr>
+        <w:t>37</w:t>
+      </w:r>
+      <w:r>
+        <w:rPr>
+          <w:rFonts w:asciiTheme="majorHAnsi" w:hAnsiTheme="majorHAnsi" w:cstheme="majorHAnsi"/>
+        </w:rPr>
+        <w:fldChar w:fldCharType="end"/>
+      </w:r>
+      <w:r>
+        <w:rPr>
+          <w:rFonts w:asciiTheme="majorHAnsi" w:hAnsiTheme="majorHAnsi" w:cstheme="majorHAnsi"/>
+        </w:rPr>
+        <w:t xml:space="preserve"> </w:t>
+      </w:r>
+      <w:r>
+        <w:rPr>
+          <w:rFonts w:asciiTheme="majorHAnsi" w:hAnsiTheme="majorHAnsi" w:cstheme="majorHAnsi"/>
+        </w:rPr>
+        <w:t xml:space="preserve">and </w:t>
+      </w:r>
+      <w:r>
+        <w:rPr>
+          <w:rFonts w:asciiTheme="majorHAnsi" w:hAnsiTheme="majorHAnsi" w:cstheme="majorHAnsi"/>
+        </w:rPr>
+        <w:t>is specific to study location and time-period. Each point indicates an individual time-series</w:t>
+      </w:r>
+      <w:r>
+        <w:rPr>
+          <w:rFonts w:asciiTheme="majorHAnsi" w:hAnsiTheme="majorHAnsi" w:cstheme="majorHAnsi"/>
         </w:rPr>
         <w:t>.</w:t>
       </w:r>
@@ -9590,40 +11066,15 @@
           <w:bCs/>
         </w:rPr>
       </w:pPr>
-    </w:p>
-    <w:p>
-      <w:pPr>
-        <w:rPr>
-          <w:b/>
-          <w:bCs/>
-        </w:rPr>
-      </w:pPr>
-    </w:p>
-    <w:p>
-      <w:pPr>
-        <w:rPr>
-          <w:b/>
-          <w:bCs/>
-        </w:rPr>
-      </w:pPr>
-    </w:p>
-    <w:p>
-      <w:pPr>
-        <w:rPr>
-          <w:b/>
-          <w:bCs/>
-        </w:rPr>
-      </w:pPr>
-      <w:commentRangeStart w:id="9"/>
       <w:r>
         <w:rPr>
           <w:noProof/>
         </w:rPr>
         <w:drawing>
-          <wp:inline distT="0" distB="0" distL="0" distR="0" wp14:anchorId="49A7404D" wp14:editId="016696D5">
-            <wp:extent cx="5731510" cy="3722370"/>
+          <wp:inline distT="0" distB="0" distL="0" distR="0" wp14:anchorId="43D0BD0B" wp14:editId="148DF802">
+            <wp:extent cx="5731510" cy="3870960"/>
             <wp:effectExtent l="0" t="0" r="2540" b="0"/>
-            <wp:docPr id="3" name="Picture 3"/>
+            <wp:docPr id="12" name="Picture 12"/>
             <wp:cNvGraphicFramePr>
               <a:graphicFrameLocks xmlns:a="http://schemas.openxmlformats.org/drawingml/2006/main" noChangeAspect="1"/>
             </wp:cNvGraphicFramePr>
@@ -9643,7 +11094,7 @@
                   <pic:spPr>
                     <a:xfrm>
                       <a:off x="0" y="0"/>
-                      <a:ext cx="5731510" cy="3722370"/>
+                      <a:ext cx="5731510" cy="3870960"/>
                     </a:xfrm>
                     <a:prstGeom prst="rect">
                       <a:avLst/>
@@ -9655,20 +11106,10 @@
           </wp:inline>
         </w:drawing>
       </w:r>
-      <w:commentRangeEnd w:id="9"/>
-      <w:r>
-        <w:rPr>
-          <w:rStyle w:val="CommentReference"/>
-        </w:rPr>
-        <w:commentReference w:id="9"/>
-      </w:r>
     </w:p>
     <w:p>
       <w:pPr>
-        <w:rPr>
-          <w:b/>
-          <w:bCs/>
-        </w:rPr>
+        <w:jc w:val="both"/>
       </w:pPr>
       <w:r>
         <w:rPr>
@@ -9689,37 +11130,148 @@
           <w:b/>
           <w:bCs/>
         </w:rPr>
-        <w:t>T</w:t>
-      </w:r>
-      <w:r>
-        <w:rPr>
-          <w:b/>
-          <w:bCs/>
-        </w:rPr>
-        <w:t xml:space="preserve">he Ecological Factors Underpinning Variation in </w:t>
-      </w:r>
-      <w:r>
-        <w:rPr>
-          <w:b/>
-          <w:bCs/>
+        <w:t xml:space="preserve">Random Forest Prediction of Temporal Cluster Membership. </w:t>
+      </w:r>
+      <w:r>
+        <w:t>A random</w:t>
+      </w:r>
+      <w:r>
+        <w:t xml:space="preserve"> </w:t>
+      </w:r>
+      <w:r>
+        <w:t>forest</w:t>
+      </w:r>
+      <w:r>
+        <w:t>-</w:t>
+      </w:r>
+      <w:r>
+        <w:t xml:space="preserve">based </w:t>
+      </w:r>
+      <w:r>
+        <w:t xml:space="preserve">classification modelling </w:t>
+      </w:r>
+      <w:r>
+        <w:t xml:space="preserve">framework was used to predict membership </w:t>
+      </w:r>
+      <w:r>
+        <w:t xml:space="preserve">of the temporal cluster (either Cluster 1 or Cluster 2, as defined in </w:t>
+      </w:r>
+      <w:r>
+        <w:rPr>
+          <w:b/>
+          <w:bCs/>
+        </w:rPr>
+        <w:t>Fig</w:t>
+      </w:r>
+      <w:r>
+        <w:rPr>
+          <w:b/>
+          <w:bCs/>
+        </w:rPr>
+        <w:t xml:space="preserve"> </w:t>
+      </w:r>
+      <w:r>
+        <w:rPr>
+          <w:b/>
+          <w:bCs/>
+        </w:rPr>
+        <w:t>2</w:t>
+      </w:r>
+      <w:r>
+        <w:rPr>
+          <w:b/>
+          <w:bCs/>
+        </w:rPr>
+        <w:t>)</w:t>
+      </w:r>
+      <w:r>
+        <w:t xml:space="preserve"> and explore the ecological factors underpinning variation in </w:t>
+      </w:r>
+      <w:r>
+        <w:rPr>
           <w:i/>
           <w:iCs/>
         </w:rPr>
         <w:t>Anopheles stephensi</w:t>
       </w:r>
       <w:r>
-        <w:rPr>
-          <w:b/>
-          <w:bCs/>
-        </w:rPr>
-        <w:t xml:space="preserve"> Seasonality</w:t>
-      </w:r>
-      <w:r>
-        <w:rPr>
-          <w:b/>
-          <w:bCs/>
-        </w:rPr>
+        <w:t xml:space="preserve"> </w:t>
+      </w:r>
+      <w:r>
+        <w:t>s</w:t>
+      </w:r>
+      <w:r>
+        <w:t>easonality</w:t>
+      </w:r>
+      <w:r>
         <w:t>.</w:t>
+      </w:r>
+      <w:r>
+        <w:t xml:space="preserve"> </w:t>
+      </w:r>
+      <w:r>
+        <w:rPr>
+          <w:b/>
+          <w:bCs/>
+        </w:rPr>
+        <w:t>(A)</w:t>
+      </w:r>
+      <w:r>
+        <w:t xml:space="preserve"> Receiver-operator curve (ROC) for each of the 25 individual iterations of random forest model fitting carried out, with results for each displayed as grey lines. The mean AUC across these 25 iterations was 0.89. </w:t>
+      </w:r>
+      <w:r>
+        <w:rPr>
+          <w:b/>
+          <w:bCs/>
+        </w:rPr>
+        <w:t>(B)</w:t>
+      </w:r>
+      <w:r>
+        <w:t xml:space="preserve"> </w:t>
+      </w:r>
+      <w:r>
+        <w:t xml:space="preserve">Variable importance plot for the covariates included in the random forest model – bar height indicates the mean variable importance across the 25 individual iterations of random forest fitting, with error bars representing the 95% confidence interval. </w:t>
+      </w:r>
+      <w:r>
+        <w:rPr>
+          <w:b/>
+          <w:bCs/>
+        </w:rPr>
+        <w:t xml:space="preserve">(C) </w:t>
+      </w:r>
+      <w:r>
+        <w:t xml:space="preserve">Collated </w:t>
+      </w:r>
+      <w:r>
+        <w:rPr>
+          <w:i/>
+          <w:iCs/>
+        </w:rPr>
+        <w:t xml:space="preserve">Anopheles stephensi </w:t>
+      </w:r>
+      <w:r>
+        <w:t>t</w:t>
+      </w:r>
+      <w:r>
+        <w:rPr>
+          <w:rFonts w:asciiTheme="majorHAnsi" w:hAnsiTheme="majorHAnsi" w:cstheme="majorHAnsi"/>
+        </w:rPr>
+        <w:t>ime-series</w:t>
+      </w:r>
+      <w:r>
+        <w:rPr>
+          <w:rFonts w:asciiTheme="majorHAnsi" w:hAnsiTheme="majorHAnsi" w:cstheme="majorHAnsi"/>
+        </w:rPr>
+        <w:t xml:space="preserve">, disaggregated according to urbanicity and cluster membership. Cluster 1 and Cluster 2 time-series from rural locations are plotted separately; all time series for time-series carried out in urban locations (22 belonging to Cluster 1 and only 3 belonging to Cluster 2) are plotted together. </w:t>
+      </w:r>
+      <w:r>
+        <w:t>Coloured line indicates the mean and ribbon indicates the 90% range spanned by the group of time series belonging to each displayed grouping</w:t>
+      </w:r>
+      <w:r>
+        <w:t>.</w:t>
+      </w:r>
+      <w:r>
+        <w:t xml:space="preserve"> </w:t>
       </w:r>
     </w:p>
     <w:p>
@@ -9776,49 +11328,16 @@
           <w:bCs/>
         </w:rPr>
       </w:pPr>
-    </w:p>
-    <w:p>
-      <w:pPr>
-        <w:rPr>
-          <w:b/>
-          <w:bCs/>
-        </w:rPr>
-      </w:pPr>
-    </w:p>
-    <w:p>
-      <w:pPr>
-        <w:rPr>
-          <w:b/>
-          <w:bCs/>
-        </w:rPr>
-      </w:pPr>
-    </w:p>
-    <w:p>
-      <w:pPr>
-        <w:rPr>
-          <w:b/>
-          <w:bCs/>
-        </w:rPr>
-      </w:pPr>
-    </w:p>
-    <w:p>
-      <w:pPr>
-        <w:jc w:val="center"/>
-        <w:rPr>
-          <w:b/>
-          <w:bCs/>
-        </w:rPr>
-      </w:pPr>
-      <w:commentRangeStart w:id="10"/>
+      <w:commentRangeStart w:id="9"/>
       <w:r>
         <w:rPr>
           <w:noProof/>
         </w:rPr>
         <w:drawing>
-          <wp:inline distT="0" distB="0" distL="0" distR="0" wp14:anchorId="3D4E59C6" wp14:editId="087C6124">
-            <wp:extent cx="4269850" cy="3112269"/>
-            <wp:effectExtent l="0" t="0" r="0" b="0"/>
-            <wp:docPr id="4" name="Picture 4"/>
+          <wp:inline distT="0" distB="0" distL="0" distR="0" wp14:anchorId="4BCCC23F" wp14:editId="50C1C699">
+            <wp:extent cx="5731510" cy="3763645"/>
+            <wp:effectExtent l="0" t="0" r="2540" b="8255"/>
+            <wp:docPr id="13" name="Picture 13"/>
             <wp:cNvGraphicFramePr>
               <a:graphicFrameLocks xmlns:a="http://schemas.openxmlformats.org/drawingml/2006/main" noChangeAspect="1"/>
             </wp:cNvGraphicFramePr>
@@ -9838,7 +11357,7 @@
                   <pic:spPr>
                     <a:xfrm>
                       <a:off x="0" y="0"/>
-                      <a:ext cx="4271356" cy="3113367"/>
+                      <a:ext cx="5731510" cy="3763645"/>
                     </a:xfrm>
                     <a:prstGeom prst="rect">
                       <a:avLst/>
@@ -9850,20 +11369,17 @@
           </wp:inline>
         </w:drawing>
       </w:r>
-      <w:commentRangeEnd w:id="10"/>
+      <w:commentRangeEnd w:id="9"/>
       <w:r>
         <w:rPr>
           <w:rStyle w:val="CommentReference"/>
         </w:rPr>
-        <w:commentReference w:id="10"/>
+        <w:commentReference w:id="9"/>
       </w:r>
     </w:p>
     <w:p>
       <w:pPr>
-        <w:rPr>
-          <w:b/>
-          <w:bCs/>
-        </w:rPr>
+        <w:jc w:val="both"/>
       </w:pPr>
       <w:r>
         <w:rPr>
@@ -9918,6 +11434,97 @@
         </w:rPr>
         <w:t xml:space="preserve"> Across the Horn of Africa. </w:t>
       </w:r>
+      <w:r>
+        <w:rPr>
+          <w:b/>
+          <w:bCs/>
+        </w:rPr>
+        <w:t>(A)</w:t>
+      </w:r>
+      <w:r>
+        <w:t xml:space="preserve"> Environmental covariates were collated across countries in the Horn of Africa where </w:t>
+      </w:r>
+      <w:r>
+        <w:rPr>
+          <w:i/>
+          <w:iCs/>
+        </w:rPr>
+        <w:t>Anopheles stephensi</w:t>
+      </w:r>
+      <w:r>
+        <w:t xml:space="preserve"> has been found, and the fitted random forest classification model from </w:t>
+      </w:r>
+      <w:r>
+        <w:rPr>
+          <w:b/>
+          <w:bCs/>
+        </w:rPr>
+        <w:t xml:space="preserve">Fig </w:t>
+      </w:r>
+      <w:r>
+        <w:rPr>
+          <w:b/>
+          <w:bCs/>
+        </w:rPr>
+        <w:t>3</w:t>
+      </w:r>
+      <w:r>
+        <w:t xml:space="preserve"> </w:t>
+      </w:r>
+      <w:r>
+        <w:t>used to pr</w:t>
+      </w:r>
+      <w:r>
+        <w:t xml:space="preserve">edict potential temporal dynamics. </w:t>
+      </w:r>
+      <w:r>
+        <w:t>Map shows the probability of temporal dynamics belonging to Cluster 1, w</w:t>
+      </w:r>
+      <w:r>
+        <w:t xml:space="preserve">ith pink corresponding to Cluster 1 dynamics being more likely than Cluster 2, black indicating Cluster 2 dynamics are more likely than those for Cluster 1, and white indicating both are equally likely. </w:t>
+      </w:r>
+      <w:r>
+        <w:rPr>
+          <w:b/>
+          <w:bCs/>
+        </w:rPr>
+        <w:t>(B)</w:t>
+      </w:r>
+      <w:r>
+        <w:t xml:space="preserve"> Histogram of the percentage of total annual catch in any continuous </w:t>
+      </w:r>
+      <w:r>
+        <w:t>4-month</w:t>
+      </w:r>
+      <w:r>
+        <w:t xml:space="preserve"> period for each time-series, coloured according to the cluster the time-series belong to. </w:t>
+      </w:r>
+      <w:r>
+        <w:rPr>
+          <w:b/>
+          <w:bCs/>
+        </w:rPr>
+        <w:t>(C)</w:t>
+      </w:r>
+      <w:r>
+        <w:t xml:space="preserve"> </w:t>
+      </w:r>
+      <w:r>
+        <w:t xml:space="preserve">The probability of missing </w:t>
+      </w:r>
+      <w:r>
+        <w:rPr>
+          <w:i/>
+          <w:iCs/>
+        </w:rPr>
+        <w:t>Anopheles stephensi</w:t>
+      </w:r>
+      <w:r>
+        <w:t xml:space="preserve"> in an entomological catch survey (y-axis) as a function of the number of consecutive months randomly sampled, assuming the start-month is picked at random. Coloured lines are the mean results</w:t>
+      </w:r>
+      <w:r>
+        <w:t xml:space="preserve"> across all time-series belonging to each cluster, with the shaded area indicating the range spanned by all time-series belonging to each cluster. </w:t>
+      </w:r>
     </w:p>
     <w:p>
       <w:pPr>
@@ -9965,15 +11572,40 @@
           <w:bCs/>
         </w:rPr>
       </w:pPr>
+    </w:p>
+    <w:p>
+      <w:pPr>
+        <w:rPr>
+          <w:b/>
+          <w:bCs/>
+        </w:rPr>
+      </w:pPr>
+    </w:p>
+    <w:p>
+      <w:pPr>
+        <w:rPr>
+          <w:b/>
+          <w:bCs/>
+        </w:rPr>
+      </w:pPr>
+    </w:p>
+    <w:p>
+      <w:pPr>
+        <w:rPr>
+          <w:b/>
+          <w:bCs/>
+        </w:rPr>
+      </w:pPr>
+      <w:commentRangeStart w:id="10"/>
       <w:r>
         <w:rPr>
           <w:noProof/>
         </w:rPr>
         <w:drawing>
-          <wp:inline distT="0" distB="0" distL="0" distR="0" wp14:anchorId="20FC2787" wp14:editId="75544033">
-            <wp:extent cx="5731510" cy="3760470"/>
-            <wp:effectExtent l="0" t="0" r="2540" b="0"/>
-            <wp:docPr id="6" name="Picture 6"/>
+          <wp:inline distT="0" distB="0" distL="0" distR="0" wp14:anchorId="45957F57" wp14:editId="5BF0A4E9">
+            <wp:extent cx="5731510" cy="3441065"/>
+            <wp:effectExtent l="0" t="0" r="2540" b="6985"/>
+            <wp:docPr id="14" name="Picture 14"/>
             <wp:cNvGraphicFramePr>
               <a:graphicFrameLocks xmlns:a="http://schemas.openxmlformats.org/drawingml/2006/main" noChangeAspect="1"/>
             </wp:cNvGraphicFramePr>
@@ -9993,7 +11625,7 @@
                   <pic:spPr>
                     <a:xfrm>
                       <a:off x="0" y="0"/>
-                      <a:ext cx="5731510" cy="3760470"/>
+                      <a:ext cx="5731510" cy="3441065"/>
                     </a:xfrm>
                     <a:prstGeom prst="rect">
                       <a:avLst/>
@@ -10005,28 +11637,66 @@
           </wp:inline>
         </w:drawing>
       </w:r>
+      <w:commentRangeEnd w:id="10"/>
+      <w:r>
+        <w:rPr>
+          <w:rStyle w:val="CommentReference"/>
+        </w:rPr>
+        <w:commentReference w:id="10"/>
+      </w:r>
     </w:p>
     <w:p>
       <w:pPr>
         <w:jc w:val="both"/>
-        <w:rPr>
-          <w:b/>
-          <w:bCs/>
-        </w:rPr>
-      </w:pPr>
-      <w:r>
-        <w:rPr>
-          <w:b/>
-          <w:bCs/>
-        </w:rPr>
-        <w:t>Figure 5</w:t>
-      </w:r>
-      <w:r>
-        <w:rPr>
-          <w:b/>
-          <w:bCs/>
-        </w:rPr>
-        <w:t xml:space="preserve">: Potential Dynamics of Malaria Establishment Following </w:t>
+      </w:pPr>
+      <w:r>
+        <w:rPr>
+          <w:b/>
+          <w:bCs/>
+        </w:rPr>
+        <w:t xml:space="preserve">Figure </w:t>
+      </w:r>
+      <w:r>
+        <w:rPr>
+          <w:b/>
+          <w:bCs/>
+        </w:rPr>
+        <w:t>5</w:t>
+      </w:r>
+      <w:r>
+        <w:rPr>
+          <w:b/>
+          <w:bCs/>
+        </w:rPr>
+        <w:t>:</w:t>
+      </w:r>
+      <w:r>
+        <w:rPr>
+          <w:b/>
+          <w:bCs/>
+        </w:rPr>
+        <w:t xml:space="preserve"> </w:t>
+      </w:r>
+      <w:r>
+        <w:rPr>
+          <w:b/>
+          <w:bCs/>
+        </w:rPr>
+        <w:t xml:space="preserve">Modelling </w:t>
+      </w:r>
+      <w:r>
+        <w:rPr>
+          <w:b/>
+          <w:bCs/>
+        </w:rPr>
+        <w:t xml:space="preserve">the </w:t>
+      </w:r>
+      <w:r>
+        <w:rPr>
+          <w:b/>
+          <w:bCs/>
+        </w:rPr>
+        <w:t xml:space="preserve">Public-Health Impact of Indoor Residual Spraying (IRS) and How This Is Impacted by </w:t>
       </w:r>
       <w:r>
         <w:rPr>
@@ -10035,35 +11705,109 @@
           <w:i/>
           <w:iCs/>
         </w:rPr>
-        <w:t xml:space="preserve">Anopheles stephensi </w:t>
-      </w:r>
-      <w:r>
-        <w:rPr>
-          <w:b/>
-          <w:bCs/>
-        </w:rPr>
-        <w:t xml:space="preserve">Importation In Settings Where Burden </w:t>
-      </w:r>
-      <w:r>
-        <w:rPr>
-          <w:b/>
-          <w:bCs/>
-        </w:rPr>
-        <w:t>I</w:t>
-      </w:r>
-      <w:r>
-        <w:rPr>
-          <w:b/>
-          <w:bCs/>
-        </w:rPr>
-        <w:t>s Currently Minimal</w:t>
-      </w:r>
-      <w:r>
-        <w:rPr>
-          <w:b/>
-          <w:bCs/>
-        </w:rPr>
-        <w:t>.</w:t>
+        <w:t xml:space="preserve">Anopheles </w:t>
+      </w:r>
+      <w:r>
+        <w:rPr>
+          <w:b/>
+          <w:bCs/>
+          <w:i/>
+          <w:iCs/>
+        </w:rPr>
+        <w:t>stephensi</w:t>
+      </w:r>
+      <w:r>
+        <w:rPr>
+          <w:b/>
+          <w:bCs/>
+          <w:i/>
+          <w:iCs/>
+        </w:rPr>
+        <w:t xml:space="preserve"> </w:t>
+      </w:r>
+      <w:r>
+        <w:rPr>
+          <w:b/>
+          <w:bCs/>
+        </w:rPr>
+        <w:t>Seasonality</w:t>
+      </w:r>
+      <w:r>
+        <w:rPr>
+          <w:b/>
+          <w:bCs/>
+        </w:rPr>
+        <w:t>. (A)</w:t>
+      </w:r>
+      <w:r>
+        <w:t xml:space="preserve"> </w:t>
+      </w:r>
+      <w:r>
+        <w:t xml:space="preserve">Probability of mosquitoes dying upon exposure to each IRS compound – yellow indicates bendiocarb, green indicates clothiandin and grey indicates pirimiphos methyl. </w:t>
+      </w:r>
+      <w:r>
+        <w:rPr>
+          <w:b/>
+          <w:bCs/>
+        </w:rPr>
+        <w:t>(B)</w:t>
+      </w:r>
+      <w:r>
+        <w:t xml:space="preserve"> </w:t>
+      </w:r>
+      <w:r>
+        <w:t>Percentage reduction in annual incidence (with optimal timing of IRS delivery)</w:t>
+      </w:r>
+      <w:r>
+        <w:t xml:space="preserve">, for each of the IRS compounds considered. Individual points correspond to specific time-series. </w:t>
+      </w:r>
+      <w:r>
+        <w:rPr>
+          <w:b/>
+          <w:bCs/>
+        </w:rPr>
+        <w:t>(C)</w:t>
+      </w:r>
+      <w:r>
+        <w:t xml:space="preserve"> The relationship between percentage reduction in annual malaria incidences and the overall seasonality of malaria incidence in the setting (as modelled and implied by each </w:t>
+      </w:r>
+      <w:r>
+        <w:rPr>
+          <w:i/>
+          <w:iCs/>
+        </w:rPr>
+        <w:t>Anopheles stephensi</w:t>
+      </w:r>
+      <w:r>
+        <w:t xml:space="preserve"> temporal profile). </w:t>
+      </w:r>
+      <w:r>
+        <w:rPr>
+          <w:b/>
+          <w:bCs/>
+        </w:rPr>
+        <w:t>(D)</w:t>
+      </w:r>
+      <w:r>
+        <w:t xml:space="preserve"> Malaria incidence modelling results for a highly seasonal (left) and less seasonal (right) setting. Black lines indicate endemic dynamics in the absence of any IRS, coloured solid lines indicate incidence following a single IRS </w:t>
+      </w:r>
+      <w:r>
+        <w:t>round</w:t>
+      </w:r>
+      <w:r>
+        <w:t xml:space="preserve"> (with timing </w:t>
+      </w:r>
+      <w:r>
+        <w:t>of the round</w:t>
+      </w:r>
+      <w:r>
+        <w:t xml:space="preserve"> </w:t>
+      </w:r>
+      <w:r>
+        <w:t>indicated by the coloured dashed lines)</w:t>
+      </w:r>
+      <w:r>
+        <w:t xml:space="preserve">. </w:t>
       </w:r>
     </w:p>
     <w:p>
@@ -12782,7 +14526,7 @@
       </w:r>
     </w:p>
   </w:comment>
-  <w:comment w:id="7" w:author="Charlie" w:date="2022-02-14T16:10:00Z" w:initials="C">
+  <w:comment w:id="6" w:author="Whittaker, Charlie" w:date="2022-03-31T13:25:00Z" w:initials="WC">
     <w:p>
       <w:pPr>
         <w:pStyle w:val="CommentText"/>
@@ -12794,11 +14538,11 @@
         <w:annotationRef/>
       </w:r>
       <w:r>
-        <w:t xml:space="preserve">Arran to advise whether this section is an accurate representation of what we’re doing with the modelling framework. </w:t>
+        <w:t xml:space="preserve">Need to mention upsampling here. </w:t>
       </w:r>
     </w:p>
   </w:comment>
-  <w:comment w:id="8" w:author="Charlie" w:date="2022-02-14T16:09:00Z" w:initials="C">
+  <w:comment w:id="8" w:author="Charlie" w:date="2022-02-14T16:10:00Z" w:initials="C">
     <w:p>
       <w:pPr>
         <w:pStyle w:val="CommentText"/>
@@ -12810,36 +14554,14 @@
         <w:annotationRef/>
       </w:r>
       <w:r>
-        <w:rPr>
-          <w:b/>
-          <w:bCs/>
-          <w:u w:val="single"/>
-        </w:rPr>
-        <w:t>To Do:</w:t>
-      </w:r>
-    </w:p>
-    <w:p>
-      <w:pPr>
-        <w:pStyle w:val="CommentText"/>
-        <w:numPr>
-          <w:ilvl w:val="0"/>
-          <w:numId w:val="8"/>
-        </w:numPr>
-      </w:pPr>
-      <w:r>
-        <w:t xml:space="preserve">Change so that plotting is done via ggplot and cowplot for grid of plots. </w:t>
+        <w:t xml:space="preserve">Arran to advise whether this section is an accurate representation of what we’re doing with the modelling framework. </w:t>
       </w:r>
     </w:p>
   </w:comment>
-  <w:comment w:id="9" w:author="Charlie" w:date="2022-02-14T16:08:00Z" w:initials="C">
+  <w:comment w:id="9" w:author="Whittaker, Charlie" w:date="2022-03-31T12:17:00Z" w:initials="WC">
     <w:p>
       <w:pPr>
         <w:pStyle w:val="CommentText"/>
-        <w:rPr>
-          <w:b/>
-          <w:bCs/>
-          <w:u w:val="single"/>
-        </w:rPr>
       </w:pPr>
       <w:r>
         <w:rPr>
@@ -12848,48 +14570,14 @@
         <w:annotationRef/>
       </w:r>
       <w:r>
-        <w:rPr>
-          <w:b/>
-          <w:bCs/>
-          <w:u w:val="single"/>
-        </w:rPr>
-        <w:t xml:space="preserve">To Do: </w:t>
-      </w:r>
-    </w:p>
-    <w:p>
-      <w:pPr>
-        <w:pStyle w:val="CommentText"/>
-        <w:numPr>
-          <w:ilvl w:val="0"/>
-          <w:numId w:val="7"/>
-        </w:numPr>
-      </w:pPr>
-      <w:r>
-        <w:t xml:space="preserve">Add in sizes of each of these groups. </w:t>
-      </w:r>
-    </w:p>
-    <w:p>
-      <w:pPr>
-        <w:pStyle w:val="CommentText"/>
-        <w:numPr>
-          <w:ilvl w:val="0"/>
-          <w:numId w:val="7"/>
-        </w:numPr>
-      </w:pPr>
-      <w:r>
-        <w:t>Translations from LCX to actual landcover type being referred to.</w:t>
+        <w:t xml:space="preserve">Do I want to do more with (C)? E.g. multiple probabilities, contrast knowing completely vs having no idea when stephensi would be about? </w:t>
       </w:r>
     </w:p>
   </w:comment>
-  <w:comment w:id="10" w:author="Charlie" w:date="2022-02-14T16:13:00Z" w:initials="C">
+  <w:comment w:id="10" w:author="Whittaker, Charlie" w:date="2022-03-31T12:14:00Z" w:initials="WC">
     <w:p>
       <w:pPr>
         <w:pStyle w:val="CommentText"/>
-        <w:rPr>
-          <w:b/>
-          <w:bCs/>
-          <w:u w:val="single"/>
-        </w:rPr>
       </w:pPr>
       <w:r>
         <w:rPr>
@@ -12898,36 +14586,7 @@
         <w:annotationRef/>
       </w:r>
       <w:r>
-        <w:rPr>
-          <w:b/>
-          <w:bCs/>
-          <w:u w:val="single"/>
-        </w:rPr>
-        <w:t>To Do:</w:t>
-      </w:r>
-    </w:p>
-    <w:p>
-      <w:pPr>
-        <w:pStyle w:val="CommentText"/>
-        <w:numPr>
-          <w:ilvl w:val="0"/>
-          <w:numId w:val="9"/>
-        </w:numPr>
-      </w:pPr>
-      <w:r>
-        <w:t>Change figure legend to emphasise the two contrasting options better.</w:t>
-      </w:r>
-    </w:p>
-    <w:p>
-      <w:pPr>
-        <w:pStyle w:val="CommentText"/>
-        <w:numPr>
-          <w:ilvl w:val="0"/>
-          <w:numId w:val="9"/>
-        </w:numPr>
-      </w:pPr>
-      <w:r>
-        <w:t xml:space="preserve">Consider changing colour scale. </w:t>
+        <w:t xml:space="preserve">Consider adding another graph here showing the impact if you do it randomly, i.e. with no knowledge of when Anopheles stephensi peaks. </w:t>
       </w:r>
     </w:p>
   </w:comment>
@@ -12939,10 +14598,10 @@
   <w15:commentEx w15:paraId="683530D2" w15:done="0"/>
   <w15:commentEx w15:paraId="13036756" w15:done="0"/>
   <w15:commentEx w15:paraId="11FE2F89" w15:done="0"/>
+  <w15:commentEx w15:paraId="769A1ADA" w15:done="0"/>
   <w15:commentEx w15:paraId="69FE0D26" w15:done="0"/>
-  <w15:commentEx w15:paraId="7CBD2E9B" w15:done="0"/>
-  <w15:commentEx w15:paraId="35421DA0" w15:done="0"/>
-  <w15:commentEx w15:paraId="7E62D242" w15:done="0"/>
+  <w15:commentEx w15:paraId="2E0D8AF1" w15:done="0"/>
+  <w15:commentEx w15:paraId="380BD78F" w15:done="0"/>
 </w15:commentsEx>
 </file>
 
@@ -12951,10 +14610,10 @@
   <w16cex:commentExtensible w16cex:durableId="25B4FF19" w16cex:dateUtc="2022-02-14T16:17:00Z"/>
   <w16cex:commentExtensible w16cex:durableId="25B4FF08" w16cex:dateUtc="2022-02-14T16:17:00Z"/>
   <w16cex:commentExtensible w16cex:durableId="25B5EF2B" w16cex:dateUtc="2022-02-15T09:21:00Z"/>
+  <w16cex:commentExtensible w16cex:durableId="25F02A62" w16cex:dateUtc="2022-03-31T12:25:00Z"/>
   <w16cex:commentExtensible w16cex:durableId="25B4FD67" w16cex:dateUtc="2022-02-14T16:10:00Z"/>
-  <w16cex:commentExtensible w16cex:durableId="25B4FD4A" w16cex:dateUtc="2022-02-14T16:09:00Z"/>
-  <w16cex:commentExtensible w16cex:durableId="25B4FD13" w16cex:dateUtc="2022-02-14T16:08:00Z"/>
-  <w16cex:commentExtensible w16cex:durableId="25B4FE3C" w16cex:dateUtc="2022-02-14T16:13:00Z"/>
+  <w16cex:commentExtensible w16cex:durableId="25F01A62" w16cex:dateUtc="2022-03-31T11:17:00Z"/>
+  <w16cex:commentExtensible w16cex:durableId="25F019A2" w16cex:dateUtc="2022-03-31T11:14:00Z"/>
 </w16cex:commentsExtensible>
 </file>
 
@@ -12963,10 +14622,10 @@
   <w16cid:commentId w16cid:paraId="683530D2" w16cid:durableId="25B4FF19"/>
   <w16cid:commentId w16cid:paraId="13036756" w16cid:durableId="25B4FF08"/>
   <w16cid:commentId w16cid:paraId="11FE2F89" w16cid:durableId="25B5EF2B"/>
+  <w16cid:commentId w16cid:paraId="769A1ADA" w16cid:durableId="25F02A62"/>
   <w16cid:commentId w16cid:paraId="69FE0D26" w16cid:durableId="25B4FD67"/>
-  <w16cid:commentId w16cid:paraId="7CBD2E9B" w16cid:durableId="25B4FD4A"/>
-  <w16cid:commentId w16cid:paraId="35421DA0" w16cid:durableId="25B4FD13"/>
-  <w16cid:commentId w16cid:paraId="7E62D242" w16cid:durableId="25B4FE3C"/>
+  <w16cid:commentId w16cid:paraId="2E0D8AF1" w16cid:durableId="25F01A62"/>
+  <w16cid:commentId w16cid:paraId="380BD78F" w16cid:durableId="25F019A2"/>
 </w16cid:commentsIds>
 </file>
 
@@ -14154,6 +15813,9 @@
 <w15:people xmlns:wpc="http://schemas.microsoft.com/office/word/2010/wordprocessingCanvas" xmlns:cx="http://schemas.microsoft.com/office/drawing/2014/chartex" xmlns:cx1="http://schemas.microsoft.com/office/drawing/2015/9/8/chartex" xmlns:cx2="http://schemas.microsoft.com/office/drawing/2015/10/21/chartex" xmlns:cx3="http://schemas.microsoft.com/office/drawing/2016/5/9/chartex" xmlns:cx4="http://schemas.microsoft.com/office/drawing/2016/5/10/chartex" xmlns:cx5="http://schemas.microsoft.com/office/drawing/2016/5/11/chartex" xmlns:cx6="http://schemas.microsoft.com/office/drawing/2016/5/12/chartex" xmlns:cx7="http://schemas.microsoft.com/office/drawing/2016/5/13/chartex" xmlns:cx8="http://schemas.microsoft.com/office/drawing/2016/5/14/chartex" xmlns:mc="http://schemas.openxmlformats.org/markup-compatibility/2006" xmlns:aink="http://schemas.microsoft.com/office/drawing/2016/ink" xmlns:am3d="http://schemas.microsoft.com/office/drawing/2017/model3d" xmlns:o="urn:schemas-microsoft-com:office:office" xmlns:r="http://schemas.openxmlformats.org/officeDocument/2006/relationships" xmlns:m="http://schemas.openxmlformats.org/officeDocument/2006/math" xmlns:v="urn:schemas-microsoft-com:vml" xmlns:wp14="http://schemas.microsoft.com/office/word/2010/wordprocessingDrawing" xmlns:wp="http://schemas.openxmlformats.org/drawingml/2006/wordprocessingDrawing" xmlns:w10="urn:schemas-microsoft-com:office:word" xmlns:w="http://schemas.openxmlformats.org/wordprocessingml/2006/main" xmlns:w14="http://schemas.microsoft.com/office/word/2010/wordml" xmlns:w15="http://schemas.microsoft.com/office/word/2012/wordml" xmlns:w16cex="http://schemas.microsoft.com/office/word/2018/wordml/cex" xmlns:w16cid="http://schemas.microsoft.com/office/word/2016/wordml/cid" xmlns:w16="http://schemas.microsoft.com/office/word/2018/wordml" xmlns:w16sdtdh="http://schemas.microsoft.com/office/word/2020/wordml/sdtdatahash" xmlns:w16se="http://schemas.microsoft.com/office/word/2015/wordml/symex" xmlns:wpg="http://schemas.microsoft.com/office/word/2010/wordprocessingGroup" xmlns:wpi="http://schemas.microsoft.com/office/word/2010/wordprocessingInk" xmlns:wne="http://schemas.microsoft.com/office/word/2006/wordml" xmlns:wps="http://schemas.microsoft.com/office/word/2010/wordprocessingShape" mc:Ignorable="w14 w15 w16se w16cid w16 w16cex w16sdtdh wp14">
   <w15:person w15:author="Charlie">
     <w15:presenceInfo w15:providerId="None" w15:userId="Charlie"/>
+  </w15:person>
+  <w15:person w15:author="Whittaker, Charlie">
+    <w15:presenceInfo w15:providerId="None" w15:userId="Whittaker, Charlie"/>
   </w15:person>
 </w15:people>
 </file>
@@ -14604,7 +16266,6 @@
   <w:style w:type="character" w:default="1" w:styleId="DefaultParagraphFont">
     <w:name w:val="Default Paragraph Font"/>
     <w:uiPriority w:val="1"/>
-    <w:semiHidden/>
     <w:unhideWhenUsed/>
   </w:style>
   <w:style w:type="table" w:default="1" w:styleId="TableNormal">

</xml_diff>